<commit_message>
some more changes added
</commit_message>
<xml_diff>
--- a/AWS/AWSNotes.docx
+++ b/AWS/AWSNotes.docx
@@ -10,7 +10,6 @@
           <w:szCs w:val="28"/>
         </w:rPr>
       </w:pPr>
-      <w:proofErr w:type="gramStart"/>
       <w:r>
         <w:rPr>
           <w:rFonts w:ascii="Times New Roman" w:hAnsi="Times New Roman" w:cs="Times New Roman"/>
@@ -19,7 +18,6 @@
         </w:rPr>
         <w:t>SDLC for the project.</w:t>
       </w:r>
-      <w:proofErr w:type="gramEnd"/>
     </w:p>
     <w:p>
       <w:pPr>
@@ -40,16 +38,7 @@
           <w:sz w:val="28"/>
           <w:szCs w:val="28"/>
         </w:rPr>
-        <w:t xml:space="preserve">Planning -&gt; Defines project </w:t>
-      </w:r>
-      <w:proofErr w:type="gramStart"/>
-      <w:r>
-        <w:rPr>
-          <w:rFonts w:ascii="Times New Roman" w:hAnsi="Times New Roman" w:cs="Times New Roman"/>
-          <w:sz w:val="28"/>
-          <w:szCs w:val="28"/>
-        </w:rPr>
-        <w:t>goals</w:t>
+        <w:t>Planning -&gt; Defines project goals</w:t>
       </w:r>
       <w:r>
         <w:rPr>
@@ -65,16 +54,7 @@
           <w:sz w:val="28"/>
           <w:szCs w:val="28"/>
         </w:rPr>
-        <w:t>,scope</w:t>
-      </w:r>
-      <w:proofErr w:type="gramEnd"/>
-      <w:r>
-        <w:rPr>
-          <w:rFonts w:ascii="Times New Roman" w:hAnsi="Times New Roman" w:cs="Times New Roman"/>
-          <w:sz w:val="28"/>
-          <w:szCs w:val="28"/>
-        </w:rPr>
-        <w:t>,</w:t>
+        <w:t>,scope,</w:t>
       </w:r>
       <w:r>
         <w:rPr>
@@ -90,25 +70,203 @@
           <w:sz w:val="28"/>
           <w:szCs w:val="28"/>
         </w:rPr>
+        <w:t xml:space="preserve"> resoureces,</w:t>
+      </w:r>
+      <w:r>
+        <w:rPr>
+          <w:rFonts w:ascii="Times New Roman" w:hAnsi="Times New Roman" w:cs="Times New Roman"/>
+          <w:sz w:val="28"/>
+          <w:szCs w:val="28"/>
+        </w:rPr>
         <w:t xml:space="preserve"> </w:t>
       </w:r>
-      <w:proofErr w:type="spellStart"/>
-      <w:r>
-        <w:rPr>
-          <w:rFonts w:ascii="Times New Roman" w:hAnsi="Times New Roman" w:cs="Times New Roman"/>
-          <w:sz w:val="28"/>
-          <w:szCs w:val="28"/>
-        </w:rPr>
-        <w:t>resoureces</w:t>
-      </w:r>
-      <w:proofErr w:type="spellEnd"/>
-      <w:r>
-        <w:rPr>
-          <w:rFonts w:ascii="Times New Roman" w:hAnsi="Times New Roman" w:cs="Times New Roman"/>
-          <w:sz w:val="28"/>
-          <w:szCs w:val="28"/>
-        </w:rPr>
-        <w:t>,</w:t>
+      <w:r>
+        <w:rPr>
+          <w:rFonts w:ascii="Times New Roman" w:hAnsi="Times New Roman" w:cs="Times New Roman"/>
+          <w:sz w:val="28"/>
+          <w:szCs w:val="28"/>
+        </w:rPr>
+        <w:t>costs and risks.</w:t>
+      </w:r>
+    </w:p>
+    <w:p>
+      <w:pPr>
+        <w:pStyle w:val="ListParagraph"/>
+        <w:numPr>
+          <w:ilvl w:val="0"/>
+          <w:numId w:val="1"/>
+        </w:numPr>
+        <w:rPr>
+          <w:rFonts w:ascii="Times New Roman" w:hAnsi="Times New Roman" w:cs="Times New Roman"/>
+          <w:sz w:val="28"/>
+          <w:szCs w:val="28"/>
+        </w:rPr>
+      </w:pPr>
+      <w:r>
+        <w:rPr>
+          <w:rFonts w:ascii="Times New Roman" w:hAnsi="Times New Roman" w:cs="Times New Roman"/>
+          <w:sz w:val="28"/>
+          <w:szCs w:val="28"/>
+        </w:rPr>
+        <w:t>Requirement analysis -&gt; Involves gathering, analyzing ,and documenting functional and non functional requirements.</w:t>
+      </w:r>
+    </w:p>
+    <w:p>
+      <w:pPr>
+        <w:pStyle w:val="ListParagraph"/>
+        <w:numPr>
+          <w:ilvl w:val="0"/>
+          <w:numId w:val="1"/>
+        </w:numPr>
+        <w:rPr>
+          <w:rFonts w:ascii="Times New Roman" w:hAnsi="Times New Roman" w:cs="Times New Roman"/>
+          <w:sz w:val="28"/>
+          <w:szCs w:val="28"/>
+        </w:rPr>
+      </w:pPr>
+      <w:r>
+        <w:rPr>
+          <w:rFonts w:ascii="Times New Roman" w:hAnsi="Times New Roman" w:cs="Times New Roman"/>
+          <w:sz w:val="28"/>
+          <w:szCs w:val="28"/>
+        </w:rPr>
+        <w:t>Design -&gt; Translates requirements into a blueprint for the application, covering architecture, components and user interface.</w:t>
+      </w:r>
+    </w:p>
+    <w:p>
+      <w:pPr>
+        <w:pStyle w:val="ListParagraph"/>
+        <w:numPr>
+          <w:ilvl w:val="0"/>
+          <w:numId w:val="1"/>
+        </w:numPr>
+        <w:rPr>
+          <w:rFonts w:ascii="Times New Roman" w:hAnsi="Times New Roman" w:cs="Times New Roman"/>
+          <w:sz w:val="28"/>
+          <w:szCs w:val="28"/>
+        </w:rPr>
+      </w:pPr>
+      <w:r>
+        <w:rPr>
+          <w:rFonts w:ascii="Times New Roman" w:hAnsi="Times New Roman" w:cs="Times New Roman"/>
+          <w:sz w:val="28"/>
+          <w:szCs w:val="28"/>
+        </w:rPr>
+        <w:t>Implement -&gt; Actual coding and development take place based on design specifications.</w:t>
+      </w:r>
+    </w:p>
+    <w:p>
+      <w:pPr>
+        <w:pStyle w:val="ListParagraph"/>
+        <w:numPr>
+          <w:ilvl w:val="0"/>
+          <w:numId w:val="1"/>
+        </w:numPr>
+        <w:rPr>
+          <w:rFonts w:ascii="Times New Roman" w:hAnsi="Times New Roman" w:cs="Times New Roman"/>
+          <w:sz w:val="28"/>
+          <w:szCs w:val="28"/>
+        </w:rPr>
+      </w:pPr>
+      <w:r>
+        <w:rPr>
+          <w:rFonts w:ascii="Times New Roman" w:hAnsi="Times New Roman" w:cs="Times New Roman"/>
+          <w:sz w:val="28"/>
+          <w:szCs w:val="28"/>
+        </w:rPr>
+        <w:t>Test -&gt; Conducts various test such as unit testing, integration testing, system testing and user accept testing(UAT).</w:t>
+      </w:r>
+    </w:p>
+    <w:p>
+      <w:pPr>
+        <w:pStyle w:val="ListParagraph"/>
+        <w:numPr>
+          <w:ilvl w:val="0"/>
+          <w:numId w:val="1"/>
+        </w:numPr>
+        <w:rPr>
+          <w:rFonts w:ascii="Times New Roman" w:hAnsi="Times New Roman" w:cs="Times New Roman"/>
+          <w:sz w:val="28"/>
+          <w:szCs w:val="28"/>
+        </w:rPr>
+      </w:pPr>
+      <w:r>
+        <w:rPr>
+          <w:rFonts w:ascii="Times New Roman" w:hAnsi="Times New Roman" w:cs="Times New Roman"/>
+          <w:sz w:val="28"/>
+          <w:szCs w:val="28"/>
+        </w:rPr>
+        <w:t>Deploy -&gt; Releases the software to users after through testing.</w:t>
+      </w:r>
+    </w:p>
+    <w:p>
+      <w:pPr>
+        <w:pStyle w:val="ListParagraph"/>
+        <w:numPr>
+          <w:ilvl w:val="0"/>
+          <w:numId w:val="1"/>
+        </w:numPr>
+        <w:rPr>
+          <w:rFonts w:ascii="Times New Roman" w:hAnsi="Times New Roman" w:cs="Times New Roman"/>
+          <w:sz w:val="28"/>
+          <w:szCs w:val="28"/>
+        </w:rPr>
+      </w:pPr>
+      <w:r>
+        <w:rPr>
+          <w:rFonts w:ascii="Times New Roman" w:hAnsi="Times New Roman" w:cs="Times New Roman"/>
+          <w:sz w:val="28"/>
+          <w:szCs w:val="28"/>
+        </w:rPr>
+        <w:t>Maintain -&gt; Ensure the software continuous to operate as a required. Address bug fixes etc.</w:t>
+      </w:r>
+    </w:p>
+    <w:p>
+      <w:pPr>
+        <w:rPr>
+          <w:rFonts w:ascii="Times New Roman" w:hAnsi="Times New Roman" w:cs="Times New Roman"/>
+          <w:sz w:val="28"/>
+          <w:szCs w:val="28"/>
+        </w:rPr>
+      </w:pPr>
+    </w:p>
+    <w:p>
+      <w:pPr>
+        <w:rPr>
+          <w:rFonts w:ascii="Times New Roman" w:hAnsi="Times New Roman" w:cs="Times New Roman"/>
+          <w:sz w:val="28"/>
+          <w:szCs w:val="28"/>
+        </w:rPr>
+      </w:pPr>
+      <w:r>
+        <w:rPr>
+          <w:rFonts w:ascii="Times New Roman" w:hAnsi="Times New Roman" w:cs="Times New Roman"/>
+          <w:sz w:val="28"/>
+          <w:szCs w:val="28"/>
+        </w:rPr>
+        <w:t>SDLC Models</w:t>
+      </w:r>
+    </w:p>
+    <w:p>
+      <w:pPr>
+        <w:pStyle w:val="ListParagraph"/>
+        <w:numPr>
+          <w:ilvl w:val="0"/>
+          <w:numId w:val="2"/>
+        </w:numPr>
+        <w:rPr>
+          <w:rFonts w:ascii="Times New Roman" w:hAnsi="Times New Roman" w:cs="Times New Roman"/>
+          <w:sz w:val="28"/>
+          <w:szCs w:val="28"/>
+        </w:rPr>
+      </w:pPr>
+      <w:r>
+        <w:rPr>
+          <w:rFonts w:ascii="Times New Roman" w:hAnsi="Times New Roman" w:cs="Times New Roman"/>
+          <w:sz w:val="28"/>
+          <w:szCs w:val="28"/>
+        </w:rPr>
+        <w:t>Waterfall Model</w:t>
       </w:r>
       <w:r>
         <w:rPr>
@@ -124,201 +282,7 @@
           <w:sz w:val="28"/>
           <w:szCs w:val="28"/>
         </w:rPr>
-        <w:t>costs and risks.</w:t>
-      </w:r>
-    </w:p>
-    <w:p>
-      <w:pPr>
-        <w:pStyle w:val="ListParagraph"/>
-        <w:numPr>
-          <w:ilvl w:val="0"/>
-          <w:numId w:val="1"/>
-        </w:numPr>
-        <w:rPr>
-          <w:rFonts w:ascii="Times New Roman" w:hAnsi="Times New Roman" w:cs="Times New Roman"/>
-          <w:sz w:val="28"/>
-          <w:szCs w:val="28"/>
-        </w:rPr>
-      </w:pPr>
-      <w:r>
-        <w:rPr>
-          <w:rFonts w:ascii="Times New Roman" w:hAnsi="Times New Roman" w:cs="Times New Roman"/>
-          <w:sz w:val="28"/>
-          <w:szCs w:val="28"/>
-        </w:rPr>
-        <w:t xml:space="preserve">Requirement analysis -&gt; Involves gathering, </w:t>
-      </w:r>
-      <w:proofErr w:type="gramStart"/>
-      <w:r>
-        <w:rPr>
-          <w:rFonts w:ascii="Times New Roman" w:hAnsi="Times New Roman" w:cs="Times New Roman"/>
-          <w:sz w:val="28"/>
-          <w:szCs w:val="28"/>
-        </w:rPr>
-        <w:t>analyzing ,and</w:t>
-      </w:r>
-      <w:proofErr w:type="gramEnd"/>
-      <w:r>
-        <w:rPr>
-          <w:rFonts w:ascii="Times New Roman" w:hAnsi="Times New Roman" w:cs="Times New Roman"/>
-          <w:sz w:val="28"/>
-          <w:szCs w:val="28"/>
-        </w:rPr>
-        <w:t xml:space="preserve"> documenting functional and non functional requirements.</w:t>
-      </w:r>
-    </w:p>
-    <w:p>
-      <w:pPr>
-        <w:pStyle w:val="ListParagraph"/>
-        <w:numPr>
-          <w:ilvl w:val="0"/>
-          <w:numId w:val="1"/>
-        </w:numPr>
-        <w:rPr>
-          <w:rFonts w:ascii="Times New Roman" w:hAnsi="Times New Roman" w:cs="Times New Roman"/>
-          <w:sz w:val="28"/>
-          <w:szCs w:val="28"/>
-        </w:rPr>
-      </w:pPr>
-      <w:r>
-        <w:rPr>
-          <w:rFonts w:ascii="Times New Roman" w:hAnsi="Times New Roman" w:cs="Times New Roman"/>
-          <w:sz w:val="28"/>
-          <w:szCs w:val="28"/>
-        </w:rPr>
-        <w:t>Design -&gt; Translates requirements into a blueprint for the application, covering architecture, components and user interface.</w:t>
-      </w:r>
-    </w:p>
-    <w:p>
-      <w:pPr>
-        <w:pStyle w:val="ListParagraph"/>
-        <w:numPr>
-          <w:ilvl w:val="0"/>
-          <w:numId w:val="1"/>
-        </w:numPr>
-        <w:rPr>
-          <w:rFonts w:ascii="Times New Roman" w:hAnsi="Times New Roman" w:cs="Times New Roman"/>
-          <w:sz w:val="28"/>
-          <w:szCs w:val="28"/>
-        </w:rPr>
-      </w:pPr>
-      <w:r>
-        <w:rPr>
-          <w:rFonts w:ascii="Times New Roman" w:hAnsi="Times New Roman" w:cs="Times New Roman"/>
-          <w:sz w:val="28"/>
-          <w:szCs w:val="28"/>
-        </w:rPr>
-        <w:t>Implement -&gt; Actual coding and development take place based on design specifications.</w:t>
-      </w:r>
-    </w:p>
-    <w:p>
-      <w:pPr>
-        <w:pStyle w:val="ListParagraph"/>
-        <w:numPr>
-          <w:ilvl w:val="0"/>
-          <w:numId w:val="1"/>
-        </w:numPr>
-        <w:rPr>
-          <w:rFonts w:ascii="Times New Roman" w:hAnsi="Times New Roman" w:cs="Times New Roman"/>
-          <w:sz w:val="28"/>
-          <w:szCs w:val="28"/>
-        </w:rPr>
-      </w:pPr>
-      <w:r>
-        <w:rPr>
-          <w:rFonts w:ascii="Times New Roman" w:hAnsi="Times New Roman" w:cs="Times New Roman"/>
-          <w:sz w:val="28"/>
-          <w:szCs w:val="28"/>
-        </w:rPr>
-        <w:t xml:space="preserve">Test -&gt; Conducts various test such as unit testing, integration testing, system testing and user accept </w:t>
-      </w:r>
-      <w:proofErr w:type="gramStart"/>
-      <w:r>
-        <w:rPr>
-          <w:rFonts w:ascii="Times New Roman" w:hAnsi="Times New Roman" w:cs="Times New Roman"/>
-          <w:sz w:val="28"/>
-          <w:szCs w:val="28"/>
-        </w:rPr>
-        <w:t>testing(</w:t>
-      </w:r>
-      <w:proofErr w:type="gramEnd"/>
-      <w:r>
-        <w:rPr>
-          <w:rFonts w:ascii="Times New Roman" w:hAnsi="Times New Roman" w:cs="Times New Roman"/>
-          <w:sz w:val="28"/>
-          <w:szCs w:val="28"/>
-        </w:rPr>
-        <w:t>UAT).</w:t>
-      </w:r>
-    </w:p>
-    <w:p>
-      <w:pPr>
-        <w:pStyle w:val="ListParagraph"/>
-        <w:numPr>
-          <w:ilvl w:val="0"/>
-          <w:numId w:val="1"/>
-        </w:numPr>
-        <w:rPr>
-          <w:rFonts w:ascii="Times New Roman" w:hAnsi="Times New Roman" w:cs="Times New Roman"/>
-          <w:sz w:val="28"/>
-          <w:szCs w:val="28"/>
-        </w:rPr>
-      </w:pPr>
-      <w:r>
-        <w:rPr>
-          <w:rFonts w:ascii="Times New Roman" w:hAnsi="Times New Roman" w:cs="Times New Roman"/>
-          <w:sz w:val="28"/>
-          <w:szCs w:val="28"/>
-        </w:rPr>
-        <w:t>Deploy -&gt; Releases the software to users after through testing.</w:t>
-      </w:r>
-    </w:p>
-    <w:p>
-      <w:pPr>
-        <w:pStyle w:val="ListParagraph"/>
-        <w:numPr>
-          <w:ilvl w:val="0"/>
-          <w:numId w:val="1"/>
-        </w:numPr>
-        <w:rPr>
-          <w:rFonts w:ascii="Times New Roman" w:hAnsi="Times New Roman" w:cs="Times New Roman"/>
-          <w:sz w:val="28"/>
-          <w:szCs w:val="28"/>
-        </w:rPr>
-      </w:pPr>
-      <w:r>
-        <w:rPr>
-          <w:rFonts w:ascii="Times New Roman" w:hAnsi="Times New Roman" w:cs="Times New Roman"/>
-          <w:sz w:val="28"/>
-          <w:szCs w:val="28"/>
-        </w:rPr>
-        <w:t>Maintain -&gt; Ensure the software continuous to operate as a required. Address bug fixes etc.</w:t>
-      </w:r>
-    </w:p>
-    <w:p>
-      <w:pPr>
-        <w:rPr>
-          <w:rFonts w:ascii="Times New Roman" w:hAnsi="Times New Roman" w:cs="Times New Roman"/>
-          <w:sz w:val="28"/>
-          <w:szCs w:val="28"/>
-        </w:rPr>
-      </w:pPr>
-    </w:p>
-    <w:p>
-      <w:pPr>
-        <w:rPr>
-          <w:rFonts w:ascii="Times New Roman" w:hAnsi="Times New Roman" w:cs="Times New Roman"/>
-          <w:sz w:val="28"/>
-          <w:szCs w:val="28"/>
-        </w:rPr>
-      </w:pPr>
-      <w:r>
-        <w:rPr>
-          <w:rFonts w:ascii="Times New Roman" w:hAnsi="Times New Roman" w:cs="Times New Roman"/>
-          <w:sz w:val="28"/>
-          <w:szCs w:val="28"/>
-        </w:rPr>
-        <w:t>SDLC Models</w:t>
+        <w:t>:-&gt; A linear and sequential approach, where each phase must be complete before the next begins.</w:t>
       </w:r>
     </w:p>
     <w:p>
@@ -340,7 +304,33 @@
           <w:sz w:val="28"/>
           <w:szCs w:val="28"/>
         </w:rPr>
-        <w:t>Waterfall Model</w:t>
+        <w:t>Agile Models -&gt; an iterative approach that emphasizes flexibility, collaboration and frequent releases.</w:t>
+      </w:r>
+    </w:p>
+    <w:p>
+      <w:pPr>
+        <w:rPr>
+          <w:rFonts w:ascii="Times New Roman" w:hAnsi="Times New Roman" w:cs="Times New Roman"/>
+          <w:sz w:val="28"/>
+          <w:szCs w:val="28"/>
+        </w:rPr>
+      </w:pPr>
+    </w:p>
+    <w:p>
+      <w:pPr>
+        <w:rPr>
+          <w:rFonts w:ascii="Times New Roman" w:hAnsi="Times New Roman" w:cs="Times New Roman"/>
+          <w:sz w:val="28"/>
+          <w:szCs w:val="28"/>
+        </w:rPr>
+      </w:pPr>
+      <w:r>
+        <w:rPr>
+          <w:rFonts w:ascii="Times New Roman" w:hAnsi="Times New Roman" w:cs="Times New Roman"/>
+          <w:sz w:val="28"/>
+          <w:szCs w:val="28"/>
+        </w:rPr>
+        <w:t xml:space="preserve">DevOps </w:t>
       </w:r>
       <w:r>
         <w:rPr>
@@ -356,111 +346,8 @@
           <w:sz w:val="28"/>
           <w:szCs w:val="28"/>
         </w:rPr>
-        <w:t>:-&gt; A linear and sequential approach, where each phase must be complete before the next begins.</w:t>
-      </w:r>
-    </w:p>
-    <w:p>
-      <w:pPr>
-        <w:pStyle w:val="ListParagraph"/>
-        <w:numPr>
-          <w:ilvl w:val="0"/>
-          <w:numId w:val="2"/>
-        </w:numPr>
-        <w:rPr>
-          <w:rFonts w:ascii="Times New Roman" w:hAnsi="Times New Roman" w:cs="Times New Roman"/>
-          <w:sz w:val="28"/>
-          <w:szCs w:val="28"/>
-        </w:rPr>
-      </w:pPr>
-      <w:r>
-        <w:rPr>
-          <w:rFonts w:ascii="Times New Roman" w:hAnsi="Times New Roman" w:cs="Times New Roman"/>
-          <w:sz w:val="28"/>
-          <w:szCs w:val="28"/>
-        </w:rPr>
-        <w:t>Agile Models -&gt; an iterative approach that emphasizes flexibility, collaboration and frequent releases.</w:t>
-      </w:r>
-    </w:p>
-    <w:p>
-      <w:pPr>
-        <w:rPr>
-          <w:rFonts w:ascii="Times New Roman" w:hAnsi="Times New Roman" w:cs="Times New Roman"/>
-          <w:sz w:val="28"/>
-          <w:szCs w:val="28"/>
-        </w:rPr>
-      </w:pPr>
-    </w:p>
-    <w:p>
-      <w:pPr>
-        <w:rPr>
-          <w:rFonts w:ascii="Times New Roman" w:hAnsi="Times New Roman" w:cs="Times New Roman"/>
-          <w:sz w:val="28"/>
-          <w:szCs w:val="28"/>
-        </w:rPr>
-      </w:pPr>
-      <w:proofErr w:type="spellStart"/>
-      <w:proofErr w:type="gramStart"/>
-      <w:r>
-        <w:rPr>
-          <w:rFonts w:ascii="Times New Roman" w:hAnsi="Times New Roman" w:cs="Times New Roman"/>
-          <w:sz w:val="28"/>
-          <w:szCs w:val="28"/>
-        </w:rPr>
-        <w:t>DevOps</w:t>
-      </w:r>
-      <w:proofErr w:type="spellEnd"/>
-      <w:r>
-        <w:rPr>
-          <w:rFonts w:ascii="Times New Roman" w:hAnsi="Times New Roman" w:cs="Times New Roman"/>
-          <w:sz w:val="28"/>
-          <w:szCs w:val="28"/>
-        </w:rPr>
-        <w:t xml:space="preserve"> </w:t>
-      </w:r>
-      <w:r>
-        <w:rPr>
-          <w:rFonts w:ascii="Times New Roman" w:hAnsi="Times New Roman" w:cs="Times New Roman"/>
-          <w:sz w:val="28"/>
-          <w:szCs w:val="28"/>
-        </w:rPr>
-        <w:t xml:space="preserve"> </w:t>
-      </w:r>
-      <w:r>
-        <w:rPr>
-          <w:rFonts w:ascii="Times New Roman" w:hAnsi="Times New Roman" w:cs="Times New Roman"/>
-          <w:sz w:val="28"/>
-          <w:szCs w:val="28"/>
-        </w:rPr>
-        <w:t>-</w:t>
-      </w:r>
-      <w:proofErr w:type="gramEnd"/>
-      <w:r>
-        <w:rPr>
-          <w:rFonts w:ascii="Times New Roman" w:hAnsi="Times New Roman" w:cs="Times New Roman"/>
-          <w:sz w:val="28"/>
-          <w:szCs w:val="28"/>
-        </w:rPr>
-        <w:t xml:space="preserve">&gt; </w:t>
-      </w:r>
-      <w:proofErr w:type="spellStart"/>
-      <w:r>
-        <w:rPr>
-          <w:rFonts w:ascii="Times New Roman" w:hAnsi="Times New Roman" w:cs="Times New Roman"/>
-          <w:sz w:val="28"/>
-          <w:szCs w:val="28"/>
-        </w:rPr>
-        <w:t>DevOps</w:t>
-      </w:r>
-      <w:proofErr w:type="spellEnd"/>
-      <w:r>
-        <w:rPr>
-          <w:rFonts w:ascii="Times New Roman" w:hAnsi="Times New Roman" w:cs="Times New Roman"/>
-          <w:sz w:val="28"/>
-          <w:szCs w:val="28"/>
-        </w:rPr>
-        <w:t xml:space="preserve"> started in 2007 by </w:t>
-      </w:r>
-      <w:proofErr w:type="spellStart"/>
+        <w:t xml:space="preserve">-&gt; DevOps started in 2007 by </w:t>
+      </w:r>
       <w:r>
         <w:rPr>
           <w:rFonts w:ascii="Times New Roman" w:hAnsi="Times New Roman" w:cs="Times New Roman"/>
@@ -475,61 +362,24 @@
           <w:sz w:val="28"/>
           <w:szCs w:val="28"/>
         </w:rPr>
-        <w:t>atrics</w:t>
-      </w:r>
-      <w:proofErr w:type="spellEnd"/>
-      <w:r>
-        <w:rPr>
-          <w:rFonts w:ascii="Times New Roman" w:hAnsi="Times New Roman" w:cs="Times New Roman"/>
-          <w:sz w:val="28"/>
-          <w:szCs w:val="28"/>
-        </w:rPr>
-        <w:t xml:space="preserve"> </w:t>
-      </w:r>
-      <w:proofErr w:type="spellStart"/>
-      <w:r>
-        <w:rPr>
-          <w:rFonts w:ascii="Times New Roman" w:hAnsi="Times New Roman" w:cs="Times New Roman"/>
-          <w:sz w:val="28"/>
-          <w:szCs w:val="28"/>
-        </w:rPr>
-        <w:t>debois</w:t>
-      </w:r>
-      <w:proofErr w:type="spellEnd"/>
-      <w:r>
-        <w:rPr>
-          <w:rFonts w:ascii="Times New Roman" w:hAnsi="Times New Roman" w:cs="Times New Roman"/>
-          <w:sz w:val="28"/>
-          <w:szCs w:val="28"/>
-        </w:rPr>
-        <w:t xml:space="preserve"> </w:t>
-      </w:r>
-    </w:p>
-    <w:p>
-      <w:pPr>
-        <w:rPr>
-          <w:rFonts w:ascii="Times New Roman" w:hAnsi="Times New Roman" w:cs="Times New Roman"/>
-          <w:sz w:val="28"/>
-          <w:szCs w:val="28"/>
-        </w:rPr>
-      </w:pPr>
-      <w:proofErr w:type="spellStart"/>
-      <w:r>
-        <w:rPr>
-          <w:rFonts w:ascii="Times New Roman" w:hAnsi="Times New Roman" w:cs="Times New Roman"/>
-          <w:sz w:val="28"/>
-          <w:szCs w:val="28"/>
-        </w:rPr>
-        <w:t>DevOps</w:t>
-      </w:r>
-      <w:proofErr w:type="spellEnd"/>
-      <w:r>
-        <w:rPr>
-          <w:rFonts w:ascii="Times New Roman" w:hAnsi="Times New Roman" w:cs="Times New Roman"/>
-          <w:sz w:val="28"/>
-          <w:szCs w:val="28"/>
-        </w:rPr>
-        <w:t xml:space="preserve"> lifecycle</w:t>
+        <w:t xml:space="preserve">atrics debois </w:t>
+      </w:r>
+    </w:p>
+    <w:p>
+      <w:pPr>
+        <w:rPr>
+          <w:rFonts w:ascii="Times New Roman" w:hAnsi="Times New Roman" w:cs="Times New Roman"/>
+          <w:sz w:val="28"/>
+          <w:szCs w:val="28"/>
+        </w:rPr>
+      </w:pPr>
+      <w:r>
+        <w:rPr>
+          <w:rFonts w:ascii="Times New Roman" w:hAnsi="Times New Roman" w:cs="Times New Roman"/>
+          <w:sz w:val="28"/>
+          <w:szCs w:val="28"/>
+        </w:rPr>
+        <w:t>DevOps lifecycle</w:t>
       </w:r>
     </w:p>
     <w:p>
@@ -675,23 +525,13 @@
         </w:rPr>
         <w:t xml:space="preserve"> </w:t>
       </w:r>
-      <w:proofErr w:type="gramStart"/>
-      <w:r>
-        <w:rPr>
-          <w:rFonts w:ascii="Times New Roman" w:hAnsi="Times New Roman" w:cs="Times New Roman"/>
-          <w:sz w:val="28"/>
-          <w:szCs w:val="28"/>
-        </w:rPr>
-        <w:t>note</w:t>
-      </w:r>
-      <w:proofErr w:type="gramEnd"/>
-      <w:r>
-        <w:rPr>
-          <w:rFonts w:ascii="Times New Roman" w:hAnsi="Times New Roman" w:cs="Times New Roman"/>
-          <w:sz w:val="28"/>
-          <w:szCs w:val="28"/>
-        </w:rPr>
-        <w:t xml:space="preserve"> – Resource = information</w:t>
+      <w:r>
+        <w:rPr>
+          <w:rFonts w:ascii="Times New Roman" w:hAnsi="Times New Roman" w:cs="Times New Roman"/>
+          <w:sz w:val="28"/>
+          <w:szCs w:val="28"/>
+        </w:rPr>
+        <w:t>note – Resource = information</w:t>
       </w:r>
       <w:r>
         <w:rPr>
@@ -962,7 +802,6 @@
           <w:szCs w:val="28"/>
         </w:rPr>
       </w:pPr>
-      <w:proofErr w:type="gramStart"/>
       <w:r>
         <w:rPr>
           <w:rFonts w:ascii="Times New Roman" w:hAnsi="Times New Roman" w:cs="Times New Roman"/>
@@ -972,7 +811,6 @@
         <w:lastRenderedPageBreak/>
         <w:t>3 Tier Architecture</w:t>
       </w:r>
-      <w:proofErr w:type="gramEnd"/>
     </w:p>
     <w:p>
       <w:pPr>
@@ -1056,23 +894,13 @@
         </w:rPr>
         <w:t xml:space="preserve">Application Server = </w:t>
       </w:r>
-      <w:proofErr w:type="gramStart"/>
-      <w:r>
-        <w:rPr>
-          <w:rFonts w:ascii="Times New Roman" w:hAnsi="Times New Roman" w:cs="Times New Roman"/>
-          <w:sz w:val="28"/>
-          <w:szCs w:val="28"/>
-        </w:rPr>
-        <w:t>The</w:t>
-      </w:r>
-      <w:proofErr w:type="gramEnd"/>
-      <w:r>
-        <w:rPr>
-          <w:rFonts w:ascii="Times New Roman" w:hAnsi="Times New Roman" w:cs="Times New Roman"/>
-          <w:sz w:val="28"/>
-          <w:szCs w:val="28"/>
-        </w:rPr>
-        <w:t xml:space="preserve"> server which has application hosted is called application server</w:t>
+      <w:r>
+        <w:rPr>
+          <w:rFonts w:ascii="Times New Roman" w:hAnsi="Times New Roman" w:cs="Times New Roman"/>
+          <w:sz w:val="28"/>
+          <w:szCs w:val="28"/>
+        </w:rPr>
+        <w:t>The server which has application hosted is called application server</w:t>
       </w:r>
       <w:r>
         <w:rPr>
@@ -1118,33 +946,15 @@
           <w:sz w:val="28"/>
           <w:szCs w:val="28"/>
         </w:rPr>
-        <w:t xml:space="preserve"> </w:t>
-      </w:r>
-      <w:proofErr w:type="gramStart"/>
-      <w:r>
-        <w:rPr>
-          <w:rFonts w:ascii="Times New Roman" w:hAnsi="Times New Roman" w:cs="Times New Roman"/>
-          <w:sz w:val="28"/>
-          <w:szCs w:val="28"/>
-        </w:rPr>
-        <w:t>=  T</w:t>
-      </w:r>
-      <w:r>
-        <w:rPr>
-          <w:rFonts w:ascii="Times New Roman" w:hAnsi="Times New Roman" w:cs="Times New Roman"/>
-          <w:sz w:val="28"/>
-          <w:szCs w:val="28"/>
-        </w:rPr>
-        <w:t>he</w:t>
-      </w:r>
-      <w:proofErr w:type="gramEnd"/>
-      <w:r>
-        <w:rPr>
-          <w:rFonts w:ascii="Times New Roman" w:hAnsi="Times New Roman" w:cs="Times New Roman"/>
-          <w:sz w:val="28"/>
-          <w:szCs w:val="28"/>
-        </w:rPr>
-        <w:t xml:space="preserve"> server which has database installed, the server where the database is stored is called a database server</w:t>
+        <w:t xml:space="preserve"> =  T</w:t>
+      </w:r>
+      <w:r>
+        <w:rPr>
+          <w:rFonts w:ascii="Times New Roman" w:hAnsi="Times New Roman" w:cs="Times New Roman"/>
+          <w:sz w:val="28"/>
+          <w:szCs w:val="28"/>
+        </w:rPr>
+        <w:t>he server which has database installed, the server where the database is stored is called a database server</w:t>
       </w:r>
       <w:r>
         <w:rPr>
@@ -1174,18 +984,8 @@
           <w:sz w:val="28"/>
           <w:szCs w:val="28"/>
         </w:rPr>
-        <w:t xml:space="preserve"> </w:t>
-      </w:r>
-      <w:proofErr w:type="gramStart"/>
-      <w:r>
-        <w:rPr>
-          <w:rFonts w:ascii="Times New Roman" w:hAnsi="Times New Roman" w:cs="Times New Roman"/>
-          <w:sz w:val="28"/>
-          <w:szCs w:val="28"/>
-        </w:rPr>
-        <w:t>Device communicate</w:t>
-      </w:r>
-      <w:proofErr w:type="gramEnd"/>
+        <w:t xml:space="preserve"> Device communicate</w:t>
+      </w:r>
       <w:r>
         <w:rPr>
           <w:rFonts w:ascii="Times New Roman" w:hAnsi="Times New Roman" w:cs="Times New Roman"/>
@@ -1340,7 +1140,6 @@
           <w:szCs w:val="28"/>
         </w:rPr>
       </w:pPr>
-      <w:proofErr w:type="spellStart"/>
       <w:r>
         <w:rPr>
           <w:rFonts w:ascii="Times New Roman" w:hAnsi="Times New Roman" w:cs="Times New Roman"/>
@@ -1357,7 +1156,6 @@
         </w:rPr>
         <w:t>server</w:t>
       </w:r>
-      <w:proofErr w:type="spellEnd"/>
       <w:r>
         <w:rPr>
           <w:rFonts w:ascii="Times New Roman" w:hAnsi="Times New Roman" w:cs="Times New Roman"/>
@@ -1718,25 +1516,7 @@
           <w:sz w:val="28"/>
           <w:szCs w:val="28"/>
         </w:rPr>
-        <w:t xml:space="preserve">HTTP </w:t>
-      </w:r>
-      <w:proofErr w:type="gramStart"/>
-      <w:r>
-        <w:rPr>
-          <w:rFonts w:ascii="Times New Roman" w:hAnsi="Times New Roman" w:cs="Times New Roman"/>
-          <w:sz w:val="28"/>
-          <w:szCs w:val="28"/>
-        </w:rPr>
-        <w:t>transfer</w:t>
-      </w:r>
-      <w:proofErr w:type="gramEnd"/>
-      <w:r>
-        <w:rPr>
-          <w:rFonts w:ascii="Times New Roman" w:hAnsi="Times New Roman" w:cs="Times New Roman"/>
-          <w:sz w:val="28"/>
-          <w:szCs w:val="28"/>
-        </w:rPr>
-        <w:t xml:space="preserve"> the data to and fro from browser to server.</w:t>
+        <w:t>HTTP transfer the data to and fro from browser to server.</w:t>
       </w:r>
     </w:p>
     <w:p>
@@ -1821,25 +1601,7 @@
           <w:sz w:val="28"/>
           <w:szCs w:val="28"/>
         </w:rPr>
-        <w:t xml:space="preserve">For customer it should be always default </w:t>
-      </w:r>
-      <w:proofErr w:type="gramStart"/>
-      <w:r>
-        <w:rPr>
-          <w:rFonts w:ascii="Times New Roman" w:hAnsi="Times New Roman" w:cs="Times New Roman"/>
-          <w:sz w:val="28"/>
-          <w:szCs w:val="28"/>
-        </w:rPr>
-        <w:t>port  number</w:t>
-      </w:r>
-      <w:proofErr w:type="gramEnd"/>
-      <w:r>
-        <w:rPr>
-          <w:rFonts w:ascii="Times New Roman" w:hAnsi="Times New Roman" w:cs="Times New Roman"/>
-          <w:sz w:val="28"/>
-          <w:szCs w:val="28"/>
-        </w:rPr>
-        <w:t xml:space="preserve"> (80 or 443).</w:t>
+        <w:t>For customer it should be always default port  number (80 or 443).</w:t>
       </w:r>
     </w:p>
     <w:p>
@@ -2015,61 +1777,25 @@
           <w:sz w:val="28"/>
           <w:szCs w:val="28"/>
         </w:rPr>
-        <w:t xml:space="preserve">404 – page not </w:t>
-      </w:r>
-      <w:proofErr w:type="gramStart"/>
-      <w:r>
-        <w:rPr>
-          <w:rFonts w:ascii="Times New Roman" w:hAnsi="Times New Roman" w:cs="Times New Roman"/>
-          <w:sz w:val="28"/>
-          <w:szCs w:val="28"/>
-        </w:rPr>
-        <w:t>found ,</w:t>
-      </w:r>
-      <w:proofErr w:type="gramEnd"/>
-      <w:r>
-        <w:rPr>
-          <w:rFonts w:ascii="Times New Roman" w:hAnsi="Times New Roman" w:cs="Times New Roman"/>
-          <w:sz w:val="28"/>
-          <w:szCs w:val="28"/>
-        </w:rPr>
-        <w:t xml:space="preserve"> 500 – Internal server error , 503 – service unavailable</w:t>
-      </w:r>
-    </w:p>
-    <w:p>
-      <w:pPr>
-        <w:pStyle w:val="ListParagraph"/>
-        <w:rPr>
-          <w:rFonts w:ascii="Times New Roman" w:hAnsi="Times New Roman" w:cs="Times New Roman"/>
-          <w:sz w:val="28"/>
-          <w:szCs w:val="28"/>
-        </w:rPr>
-      </w:pPr>
-      <w:r>
-        <w:rPr>
-          <w:rFonts w:ascii="Times New Roman" w:hAnsi="Times New Roman" w:cs="Times New Roman"/>
-          <w:sz w:val="28"/>
-          <w:szCs w:val="28"/>
-        </w:rPr>
-        <w:t xml:space="preserve">200 – </w:t>
-      </w:r>
-      <w:proofErr w:type="gramStart"/>
-      <w:r>
-        <w:rPr>
-          <w:rFonts w:ascii="Times New Roman" w:hAnsi="Times New Roman" w:cs="Times New Roman"/>
-          <w:sz w:val="28"/>
-          <w:szCs w:val="28"/>
-        </w:rPr>
-        <w:t>page</w:t>
-      </w:r>
-      <w:proofErr w:type="gramEnd"/>
-      <w:r>
-        <w:rPr>
-          <w:rFonts w:ascii="Times New Roman" w:hAnsi="Times New Roman" w:cs="Times New Roman"/>
-          <w:sz w:val="28"/>
-          <w:szCs w:val="28"/>
-        </w:rPr>
-        <w:t xml:space="preserve"> found, success</w:t>
+        <w:t>404 – page not found , 500 – Internal server error , 503 – service unavailable</w:t>
+      </w:r>
+    </w:p>
+    <w:p>
+      <w:pPr>
+        <w:pStyle w:val="ListParagraph"/>
+        <w:rPr>
+          <w:rFonts w:ascii="Times New Roman" w:hAnsi="Times New Roman" w:cs="Times New Roman"/>
+          <w:sz w:val="28"/>
+          <w:szCs w:val="28"/>
+        </w:rPr>
+      </w:pPr>
+      <w:r>
+        <w:rPr>
+          <w:rFonts w:ascii="Times New Roman" w:hAnsi="Times New Roman" w:cs="Times New Roman"/>
+          <w:sz w:val="28"/>
+          <w:szCs w:val="28"/>
+        </w:rPr>
+        <w:t>200 – page found, success</w:t>
       </w:r>
     </w:p>
     <w:p>
@@ -2281,7 +2007,6 @@
           <w:u w:val="single"/>
         </w:rPr>
       </w:pPr>
-      <w:proofErr w:type="spellStart"/>
       <w:r>
         <w:rPr>
           <w:rFonts w:ascii="Times New Roman" w:hAnsi="Times New Roman" w:cs="Times New Roman"/>
@@ -2291,35 +2016,24 @@
         </w:rPr>
         <w:t>DataCenters</w:t>
       </w:r>
-      <w:proofErr w:type="spellEnd"/>
-    </w:p>
-    <w:p>
-      <w:pPr>
-        <w:pStyle w:val="ListParagraph"/>
-        <w:rPr>
-          <w:rFonts w:ascii="Times New Roman" w:hAnsi="Times New Roman" w:cs="Times New Roman"/>
-          <w:sz w:val="28"/>
-          <w:szCs w:val="28"/>
-        </w:rPr>
-      </w:pPr>
-      <w:r>
-        <w:rPr>
-          <w:rFonts w:ascii="Times New Roman" w:hAnsi="Times New Roman" w:cs="Times New Roman"/>
-          <w:sz w:val="28"/>
-          <w:szCs w:val="28"/>
-        </w:rPr>
-        <w:t>Data Centers which are handled by us is called on-</w:t>
-      </w:r>
-      <w:proofErr w:type="gramStart"/>
-      <w:r>
-        <w:rPr>
-          <w:rFonts w:ascii="Times New Roman" w:hAnsi="Times New Roman" w:cs="Times New Roman"/>
-          <w:sz w:val="28"/>
-          <w:szCs w:val="28"/>
-        </w:rPr>
-        <w:t>premises .</w:t>
-      </w:r>
-      <w:proofErr w:type="gramEnd"/>
+    </w:p>
+    <w:p>
+      <w:pPr>
+        <w:pStyle w:val="ListParagraph"/>
+        <w:rPr>
+          <w:rFonts w:ascii="Times New Roman" w:hAnsi="Times New Roman" w:cs="Times New Roman"/>
+          <w:sz w:val="28"/>
+          <w:szCs w:val="28"/>
+        </w:rPr>
+      </w:pPr>
+      <w:r>
+        <w:rPr>
+          <w:rFonts w:ascii="Times New Roman" w:hAnsi="Times New Roman" w:cs="Times New Roman"/>
+          <w:sz w:val="28"/>
+          <w:szCs w:val="28"/>
+        </w:rPr>
+        <w:t>Data Centers which are handled by us is called on-premises .</w:t>
+      </w:r>
     </w:p>
     <w:p>
       <w:pPr>
@@ -2593,18 +2307,8 @@
           <w:sz w:val="28"/>
           <w:szCs w:val="28"/>
         </w:rPr>
-        <w:t xml:space="preserve">, VM </w:t>
-      </w:r>
-      <w:proofErr w:type="gramStart"/>
-      <w:r>
-        <w:rPr>
-          <w:rFonts w:ascii="Times New Roman" w:hAnsi="Times New Roman" w:cs="Times New Roman"/>
-          <w:sz w:val="28"/>
-          <w:szCs w:val="28"/>
-        </w:rPr>
-        <w:t>etc .</w:t>
-      </w:r>
-      <w:proofErr w:type="gramEnd"/>
+        <w:t>, VM etc .</w:t>
+      </w:r>
     </w:p>
     <w:p>
       <w:pPr>
@@ -2904,23 +2608,13 @@
           <w:szCs w:val="28"/>
         </w:rPr>
       </w:pPr>
-      <w:proofErr w:type="gramStart"/>
-      <w:r>
-        <w:rPr>
-          <w:rFonts w:ascii="Times New Roman" w:hAnsi="Times New Roman" w:cs="Times New Roman"/>
-          <w:sz w:val="28"/>
-          <w:szCs w:val="28"/>
-        </w:rPr>
-        <w:t>public</w:t>
-      </w:r>
-      <w:proofErr w:type="gramEnd"/>
-      <w:r>
-        <w:rPr>
-          <w:rFonts w:ascii="Times New Roman" w:hAnsi="Times New Roman" w:cs="Times New Roman"/>
-          <w:sz w:val="28"/>
-          <w:szCs w:val="28"/>
-        </w:rPr>
-        <w:t xml:space="preserve"> cloud</w:t>
+      <w:r>
+        <w:rPr>
+          <w:rFonts w:ascii="Times New Roman" w:hAnsi="Times New Roman" w:cs="Times New Roman"/>
+          <w:sz w:val="28"/>
+          <w:szCs w:val="28"/>
+        </w:rPr>
+        <w:t>public cloud</w:t>
       </w:r>
       <w:r>
         <w:rPr>
@@ -3062,23 +2756,13 @@
           <w:szCs w:val="28"/>
         </w:rPr>
       </w:pPr>
-      <w:proofErr w:type="gramStart"/>
-      <w:r>
-        <w:rPr>
-          <w:rFonts w:ascii="Times New Roman" w:hAnsi="Times New Roman" w:cs="Times New Roman"/>
-          <w:sz w:val="28"/>
-          <w:szCs w:val="28"/>
-        </w:rPr>
-        <w:t>hybrid</w:t>
-      </w:r>
-      <w:proofErr w:type="gramEnd"/>
-      <w:r>
-        <w:rPr>
-          <w:rFonts w:ascii="Times New Roman" w:hAnsi="Times New Roman" w:cs="Times New Roman"/>
-          <w:sz w:val="28"/>
-          <w:szCs w:val="28"/>
-        </w:rPr>
-        <w:t xml:space="preserve"> cloud</w:t>
+      <w:r>
+        <w:rPr>
+          <w:rFonts w:ascii="Times New Roman" w:hAnsi="Times New Roman" w:cs="Times New Roman"/>
+          <w:sz w:val="28"/>
+          <w:szCs w:val="28"/>
+        </w:rPr>
+        <w:t>hybrid cloud</w:t>
       </w:r>
       <w:r>
         <w:rPr>
@@ -3267,18 +2951,8 @@
           <w:sz w:val="28"/>
           <w:szCs w:val="28"/>
         </w:rPr>
-        <w:t xml:space="preserve">AWS does not have any access inside your </w:t>
-      </w:r>
-      <w:proofErr w:type="gramStart"/>
-      <w:r>
-        <w:rPr>
-          <w:rFonts w:ascii="Times New Roman" w:hAnsi="Times New Roman" w:cs="Times New Roman"/>
-          <w:sz w:val="28"/>
-          <w:szCs w:val="28"/>
-        </w:rPr>
-        <w:t>VM .</w:t>
-      </w:r>
-      <w:proofErr w:type="gramEnd"/>
+        <w:t>AWS does not have any access inside your VM .</w:t>
+      </w:r>
     </w:p>
     <w:p>
       <w:pPr>
@@ -3293,23 +2967,13 @@
           <w:szCs w:val="28"/>
         </w:rPr>
       </w:pPr>
-      <w:proofErr w:type="spellStart"/>
-      <w:r>
-        <w:rPr>
-          <w:rFonts w:ascii="Times New Roman" w:hAnsi="Times New Roman" w:cs="Times New Roman"/>
-          <w:sz w:val="28"/>
-          <w:szCs w:val="28"/>
-        </w:rPr>
-        <w:t>ElasticBeanStalk</w:t>
-      </w:r>
-      <w:proofErr w:type="spellEnd"/>
-      <w:r>
-        <w:rPr>
-          <w:rFonts w:ascii="Times New Roman" w:hAnsi="Times New Roman" w:cs="Times New Roman"/>
-          <w:sz w:val="28"/>
-          <w:szCs w:val="28"/>
-        </w:rPr>
-        <w:t xml:space="preserve"> = E</w:t>
+      <w:r>
+        <w:rPr>
+          <w:rFonts w:ascii="Times New Roman" w:hAnsi="Times New Roman" w:cs="Times New Roman"/>
+          <w:sz w:val="28"/>
+          <w:szCs w:val="28"/>
+        </w:rPr>
+        <w:t>ElasticBeanStalk = E</w:t>
       </w:r>
       <w:r>
         <w:rPr>
@@ -3438,33 +3102,15 @@
           <w:sz w:val="28"/>
           <w:szCs w:val="28"/>
         </w:rPr>
-        <w:t xml:space="preserve">EC2 </w:t>
-      </w:r>
-      <w:proofErr w:type="gramStart"/>
-      <w:r>
-        <w:rPr>
-          <w:rFonts w:ascii="Times New Roman" w:hAnsi="Times New Roman" w:cs="Times New Roman"/>
-          <w:sz w:val="28"/>
-          <w:szCs w:val="28"/>
-        </w:rPr>
-        <w:t>=  E</w:t>
-      </w:r>
-      <w:r>
-        <w:rPr>
-          <w:rFonts w:ascii="Times New Roman" w:hAnsi="Times New Roman" w:cs="Times New Roman"/>
-          <w:sz w:val="28"/>
-          <w:szCs w:val="28"/>
-        </w:rPr>
-        <w:t>lastic</w:t>
-      </w:r>
-      <w:proofErr w:type="gramEnd"/>
-      <w:r>
-        <w:rPr>
-          <w:rFonts w:ascii="Times New Roman" w:hAnsi="Times New Roman" w:cs="Times New Roman"/>
-          <w:sz w:val="28"/>
-          <w:szCs w:val="28"/>
-        </w:rPr>
-        <w:t xml:space="preserve"> compute cloud</w:t>
+        <w:t>EC2 =  E</w:t>
+      </w:r>
+      <w:r>
+        <w:rPr>
+          <w:rFonts w:ascii="Times New Roman" w:hAnsi="Times New Roman" w:cs="Times New Roman"/>
+          <w:sz w:val="28"/>
+          <w:szCs w:val="28"/>
+        </w:rPr>
+        <w:t>lastic compute cloud</w:t>
       </w:r>
       <w:r>
         <w:rPr>
@@ -3516,16 +3162,7 @@
           <w:sz w:val="28"/>
           <w:szCs w:val="28"/>
         </w:rPr>
-        <w:t xml:space="preserve"> EC2 is </w:t>
-      </w:r>
-      <w:proofErr w:type="spellStart"/>
-      <w:r>
-        <w:rPr>
-          <w:rFonts w:ascii="Times New Roman" w:hAnsi="Times New Roman" w:cs="Times New Roman"/>
-          <w:sz w:val="28"/>
-          <w:szCs w:val="28"/>
-        </w:rPr>
-        <w:t>aw</w:t>
+        <w:t xml:space="preserve"> EC2 is aw</w:t>
       </w:r>
       <w:r>
         <w:rPr>
@@ -3535,7 +3172,6 @@
         </w:rPr>
         <w:t>s</w:t>
       </w:r>
-      <w:proofErr w:type="spellEnd"/>
       <w:r>
         <w:rPr>
           <w:rFonts w:ascii="Times New Roman" w:hAnsi="Times New Roman" w:cs="Times New Roman"/>
@@ -4756,7 +4392,6 @@
           <w:szCs w:val="28"/>
         </w:rPr>
       </w:pPr>
-      <w:proofErr w:type="gramStart"/>
       <w:r>
         <w:rPr>
           <w:rFonts w:ascii="Times New Roman" w:hAnsi="Times New Roman" w:cs="Times New Roman"/>
@@ -4766,7 +4401,6 @@
         </w:rPr>
         <w:t>Regions and Availability Zones.</w:t>
       </w:r>
-      <w:proofErr w:type="gramEnd"/>
     </w:p>
     <w:p>
       <w:pPr>
@@ -4990,16 +4624,36 @@
         </w:rPr>
         <w:t xml:space="preserve"> region has multiple </w:t>
       </w:r>
-      <w:proofErr w:type="spellStart"/>
-      <w:r>
-        <w:rPr>
-          <w:rFonts w:ascii="Times New Roman" w:hAnsi="Times New Roman" w:cs="Times New Roman"/>
-          <w:sz w:val="28"/>
-          <w:szCs w:val="28"/>
-        </w:rPr>
-        <w:t>DataCenters</w:t>
-      </w:r>
-      <w:proofErr w:type="spellEnd"/>
+      <w:r>
+        <w:rPr>
+          <w:rFonts w:ascii="Times New Roman" w:hAnsi="Times New Roman" w:cs="Times New Roman"/>
+          <w:sz w:val="28"/>
+          <w:szCs w:val="28"/>
+        </w:rPr>
+        <w:t xml:space="preserve">DataCenters </w:t>
+      </w:r>
+    </w:p>
+    <w:p>
+      <w:pPr>
+        <w:pStyle w:val="ListParagraph"/>
+        <w:numPr>
+          <w:ilvl w:val="0"/>
+          <w:numId w:val="21"/>
+        </w:numPr>
+        <w:rPr>
+          <w:rFonts w:ascii="Times New Roman" w:hAnsi="Times New Roman" w:cs="Times New Roman"/>
+          <w:sz w:val="28"/>
+          <w:szCs w:val="28"/>
+        </w:rPr>
+      </w:pPr>
+      <w:r>
+        <w:rPr>
+          <w:rFonts w:ascii="Times New Roman" w:hAnsi="Times New Roman" w:cs="Times New Roman"/>
+          <w:sz w:val="28"/>
+          <w:szCs w:val="28"/>
+        </w:rPr>
+        <w:t>A Region has multiple AZ’s.</w:t>
+      </w:r>
       <w:r>
         <w:rPr>
           <w:rFonts w:ascii="Times New Roman" w:hAnsi="Times New Roman" w:cs="Times New Roman"/>
@@ -5028,7 +4682,767 @@
           <w:sz w:val="28"/>
           <w:szCs w:val="28"/>
         </w:rPr>
-        <w:t>A Region has multiple AZ’s.</w:t>
+        <w:t>S</w:t>
+      </w:r>
+      <w:r>
+        <w:rPr>
+          <w:rFonts w:ascii="Times New Roman" w:hAnsi="Times New Roman" w:cs="Times New Roman"/>
+          <w:sz w:val="28"/>
+          <w:szCs w:val="28"/>
+        </w:rPr>
+        <w:t xml:space="preserve">erver </w:t>
+      </w:r>
+      <w:r>
+        <w:rPr>
+          <w:rFonts w:ascii="Times New Roman" w:hAnsi="Times New Roman" w:cs="Times New Roman"/>
+          <w:sz w:val="28"/>
+          <w:szCs w:val="28"/>
+        </w:rPr>
+        <w:t>= I</w:t>
+      </w:r>
+      <w:r>
+        <w:rPr>
+          <w:rFonts w:ascii="Times New Roman" w:hAnsi="Times New Roman" w:cs="Times New Roman"/>
+          <w:sz w:val="28"/>
+          <w:szCs w:val="28"/>
+        </w:rPr>
+        <w:t>nstance</w:t>
+      </w:r>
+      <w:r>
+        <w:rPr>
+          <w:rFonts w:ascii="Times New Roman" w:hAnsi="Times New Roman" w:cs="Times New Roman"/>
+          <w:sz w:val="28"/>
+          <w:szCs w:val="28"/>
+        </w:rPr>
+        <w:t>s S</w:t>
+      </w:r>
+      <w:r>
+        <w:rPr>
+          <w:rFonts w:ascii="Times New Roman" w:hAnsi="Times New Roman" w:cs="Times New Roman"/>
+          <w:sz w:val="28"/>
+          <w:szCs w:val="28"/>
+        </w:rPr>
+        <w:t>erver</w:t>
+      </w:r>
+      <w:r>
+        <w:rPr>
+          <w:rFonts w:ascii="Times New Roman" w:hAnsi="Times New Roman" w:cs="Times New Roman"/>
+          <w:sz w:val="28"/>
+          <w:szCs w:val="28"/>
+        </w:rPr>
+        <w:t>/I</w:t>
+      </w:r>
+      <w:r>
+        <w:rPr>
+          <w:rFonts w:ascii="Times New Roman" w:hAnsi="Times New Roman" w:cs="Times New Roman"/>
+          <w:sz w:val="28"/>
+          <w:szCs w:val="28"/>
+        </w:rPr>
+        <w:t xml:space="preserve">nstance are placed in </w:t>
+      </w:r>
+      <w:r>
+        <w:rPr>
+          <w:rFonts w:ascii="Times New Roman" w:hAnsi="Times New Roman" w:cs="Times New Roman"/>
+          <w:sz w:val="28"/>
+          <w:szCs w:val="28"/>
+        </w:rPr>
+        <w:t>AZ’s</w:t>
+      </w:r>
+    </w:p>
+    <w:p>
+      <w:pPr>
+        <w:pStyle w:val="ListParagraph"/>
+        <w:numPr>
+          <w:ilvl w:val="0"/>
+          <w:numId w:val="21"/>
+        </w:numPr>
+        <w:rPr>
+          <w:rFonts w:ascii="Times New Roman" w:hAnsi="Times New Roman" w:cs="Times New Roman"/>
+          <w:sz w:val="28"/>
+          <w:szCs w:val="28"/>
+        </w:rPr>
+      </w:pPr>
+      <w:r>
+        <w:rPr>
+          <w:rFonts w:ascii="Times New Roman" w:hAnsi="Times New Roman" w:cs="Times New Roman"/>
+          <w:sz w:val="28"/>
+          <w:szCs w:val="28"/>
+        </w:rPr>
+        <w:t>AZ’s are s</w:t>
+      </w:r>
+      <w:r>
+        <w:rPr>
+          <w:rFonts w:ascii="Times New Roman" w:hAnsi="Times New Roman" w:cs="Times New Roman"/>
+          <w:sz w:val="28"/>
+          <w:szCs w:val="28"/>
+        </w:rPr>
+        <w:t>ync with each other[</w:t>
+      </w:r>
+      <w:r>
+        <w:rPr>
+          <w:rFonts w:ascii="Times New Roman" w:hAnsi="Times New Roman" w:cs="Times New Roman"/>
+          <w:sz w:val="28"/>
+          <w:szCs w:val="28"/>
+        </w:rPr>
+        <w:t>network</w:t>
+      </w:r>
+      <w:r>
+        <w:rPr>
+          <w:rFonts w:ascii="Times New Roman" w:hAnsi="Times New Roman" w:cs="Times New Roman"/>
+          <w:sz w:val="28"/>
+          <w:szCs w:val="28"/>
+        </w:rPr>
+        <w:t>],</w:t>
+      </w:r>
+      <w:r>
+        <w:rPr>
+          <w:rFonts w:ascii="Times New Roman" w:hAnsi="Times New Roman" w:cs="Times New Roman"/>
+          <w:sz w:val="28"/>
+          <w:szCs w:val="28"/>
+        </w:rPr>
+        <w:t xml:space="preserve"> not a data </w:t>
+      </w:r>
+    </w:p>
+    <w:p>
+      <w:pPr>
+        <w:pStyle w:val="ListParagraph"/>
+        <w:numPr>
+          <w:ilvl w:val="0"/>
+          <w:numId w:val="21"/>
+        </w:numPr>
+        <w:rPr>
+          <w:rFonts w:ascii="Times New Roman" w:hAnsi="Times New Roman" w:cs="Times New Roman"/>
+          <w:sz w:val="28"/>
+          <w:szCs w:val="28"/>
+        </w:rPr>
+      </w:pPr>
+      <w:r>
+        <w:rPr>
+          <w:rFonts w:ascii="Times New Roman" w:hAnsi="Times New Roman" w:cs="Times New Roman"/>
+          <w:sz w:val="28"/>
+          <w:szCs w:val="28"/>
+        </w:rPr>
+        <w:t>B</w:t>
+      </w:r>
+      <w:r>
+        <w:rPr>
+          <w:rFonts w:ascii="Times New Roman" w:hAnsi="Times New Roman" w:cs="Times New Roman"/>
+          <w:sz w:val="28"/>
+          <w:szCs w:val="28"/>
+        </w:rPr>
+        <w:t>est practice is to distribute the instance</w:t>
+      </w:r>
+      <w:r>
+        <w:rPr>
+          <w:rFonts w:ascii="Times New Roman" w:hAnsi="Times New Roman" w:cs="Times New Roman"/>
+          <w:sz w:val="28"/>
+          <w:szCs w:val="28"/>
+        </w:rPr>
+        <w:t>s</w:t>
+      </w:r>
+      <w:r>
+        <w:rPr>
+          <w:rFonts w:ascii="Times New Roman" w:hAnsi="Times New Roman" w:cs="Times New Roman"/>
+          <w:sz w:val="28"/>
+          <w:szCs w:val="28"/>
+        </w:rPr>
+        <w:t xml:space="preserve"> across multiple</w:t>
+      </w:r>
+      <w:r>
+        <w:rPr>
+          <w:rFonts w:ascii="Times New Roman" w:hAnsi="Times New Roman" w:cs="Times New Roman"/>
+          <w:sz w:val="28"/>
+          <w:szCs w:val="28"/>
+        </w:rPr>
+        <w:t xml:space="preserve"> AZ</w:t>
+      </w:r>
+      <w:r>
+        <w:rPr>
+          <w:rFonts w:ascii="Times New Roman" w:hAnsi="Times New Roman" w:cs="Times New Roman"/>
+          <w:sz w:val="28"/>
+          <w:szCs w:val="28"/>
+        </w:rPr>
+        <w:t>’s</w:t>
+      </w:r>
+    </w:p>
+    <w:p>
+      <w:pPr>
+        <w:pStyle w:val="ListParagraph"/>
+        <w:numPr>
+          <w:ilvl w:val="0"/>
+          <w:numId w:val="21"/>
+        </w:numPr>
+        <w:rPr>
+          <w:rFonts w:ascii="Times New Roman" w:hAnsi="Times New Roman" w:cs="Times New Roman"/>
+          <w:sz w:val="28"/>
+          <w:szCs w:val="28"/>
+        </w:rPr>
+      </w:pPr>
+      <w:r>
+        <w:rPr>
+          <w:rFonts w:ascii="Times New Roman" w:hAnsi="Times New Roman" w:cs="Times New Roman"/>
+          <w:sz w:val="28"/>
+          <w:szCs w:val="28"/>
+        </w:rPr>
+        <w:t xml:space="preserve"> 1a or 1b or 1c = group of DataC</w:t>
+      </w:r>
+      <w:r>
+        <w:rPr>
+          <w:rFonts w:ascii="Times New Roman" w:hAnsi="Times New Roman" w:cs="Times New Roman"/>
+          <w:sz w:val="28"/>
+          <w:szCs w:val="28"/>
+        </w:rPr>
+        <w:t>entres</w:t>
+      </w:r>
+    </w:p>
+    <w:p>
+      <w:pPr>
+        <w:pStyle w:val="ListParagraph"/>
+        <w:numPr>
+          <w:ilvl w:val="0"/>
+          <w:numId w:val="21"/>
+        </w:numPr>
+        <w:rPr>
+          <w:rFonts w:ascii="Times New Roman" w:hAnsi="Times New Roman" w:cs="Times New Roman"/>
+          <w:sz w:val="28"/>
+          <w:szCs w:val="28"/>
+        </w:rPr>
+      </w:pPr>
+      <w:r>
+        <w:rPr>
+          <w:rFonts w:ascii="Times New Roman" w:hAnsi="Times New Roman" w:cs="Times New Roman"/>
+          <w:sz w:val="28"/>
+          <w:szCs w:val="28"/>
+        </w:rPr>
+        <w:t xml:space="preserve"> 1 AZ’s is a group of  DataC</w:t>
+      </w:r>
+      <w:r>
+        <w:rPr>
+          <w:rFonts w:ascii="Times New Roman" w:hAnsi="Times New Roman" w:cs="Times New Roman"/>
+          <w:sz w:val="28"/>
+          <w:szCs w:val="28"/>
+        </w:rPr>
+        <w:t>entres</w:t>
+      </w:r>
+    </w:p>
+    <w:p>
+      <w:pPr>
+        <w:pStyle w:val="ListParagraph"/>
+        <w:numPr>
+          <w:ilvl w:val="0"/>
+          <w:numId w:val="21"/>
+        </w:numPr>
+        <w:rPr>
+          <w:rFonts w:ascii="Times New Roman" w:hAnsi="Times New Roman" w:cs="Times New Roman"/>
+          <w:sz w:val="28"/>
+          <w:szCs w:val="28"/>
+        </w:rPr>
+      </w:pPr>
+      <w:r>
+        <w:rPr>
+          <w:rFonts w:ascii="Times New Roman" w:hAnsi="Times New Roman" w:cs="Times New Roman"/>
+          <w:sz w:val="28"/>
+          <w:szCs w:val="28"/>
+        </w:rPr>
+        <w:t xml:space="preserve"> I</w:t>
+      </w:r>
+      <w:r>
+        <w:rPr>
+          <w:rFonts w:ascii="Times New Roman" w:hAnsi="Times New Roman" w:cs="Times New Roman"/>
+          <w:sz w:val="28"/>
+          <w:szCs w:val="28"/>
+        </w:rPr>
+        <w:t>nstance</w:t>
+      </w:r>
+      <w:r>
+        <w:rPr>
+          <w:rFonts w:ascii="Times New Roman" w:hAnsi="Times New Roman" w:cs="Times New Roman"/>
+          <w:sz w:val="28"/>
+          <w:szCs w:val="28"/>
+        </w:rPr>
+        <w:t>s across AZ’s</w:t>
+      </w:r>
+      <w:r>
+        <w:rPr>
+          <w:rFonts w:ascii="Times New Roman" w:hAnsi="Times New Roman" w:cs="Times New Roman"/>
+          <w:sz w:val="28"/>
+          <w:szCs w:val="28"/>
+        </w:rPr>
+        <w:t xml:space="preserve"> can share the data if requi</w:t>
+      </w:r>
+      <w:r>
+        <w:rPr>
+          <w:rFonts w:ascii="Times New Roman" w:hAnsi="Times New Roman" w:cs="Times New Roman"/>
+          <w:sz w:val="28"/>
+          <w:szCs w:val="28"/>
+        </w:rPr>
+        <w:t>red as AZ’s</w:t>
+      </w:r>
+      <w:r>
+        <w:rPr>
+          <w:rFonts w:ascii="Times New Roman" w:hAnsi="Times New Roman" w:cs="Times New Roman"/>
+          <w:sz w:val="28"/>
+          <w:szCs w:val="28"/>
+        </w:rPr>
+        <w:t xml:space="preserve"> are inter</w:t>
+      </w:r>
+      <w:r>
+        <w:rPr>
+          <w:rFonts w:ascii="Times New Roman" w:hAnsi="Times New Roman" w:cs="Times New Roman"/>
+          <w:sz w:val="28"/>
+          <w:szCs w:val="28"/>
+        </w:rPr>
+        <w:t>-</w:t>
+      </w:r>
+      <w:r>
+        <w:rPr>
+          <w:rFonts w:ascii="Times New Roman" w:hAnsi="Times New Roman" w:cs="Times New Roman"/>
+          <w:sz w:val="28"/>
+          <w:szCs w:val="28"/>
+        </w:rPr>
+        <w:t>connected with each other</w:t>
+      </w:r>
+      <w:r>
+        <w:rPr>
+          <w:rFonts w:ascii="Times New Roman" w:hAnsi="Times New Roman" w:cs="Times New Roman"/>
+          <w:sz w:val="28"/>
+          <w:szCs w:val="28"/>
+        </w:rPr>
+        <w:t>.</w:t>
+      </w:r>
+    </w:p>
+    <w:p>
+      <w:pPr>
+        <w:pStyle w:val="ListParagraph"/>
+        <w:numPr>
+          <w:ilvl w:val="0"/>
+          <w:numId w:val="21"/>
+        </w:numPr>
+        <w:rPr>
+          <w:rFonts w:ascii="Times New Roman" w:hAnsi="Times New Roman" w:cs="Times New Roman"/>
+          <w:sz w:val="28"/>
+          <w:szCs w:val="28"/>
+        </w:rPr>
+      </w:pPr>
+      <w:r>
+        <w:rPr>
+          <w:rFonts w:ascii="Times New Roman" w:hAnsi="Times New Roman" w:cs="Times New Roman"/>
+          <w:sz w:val="28"/>
+          <w:szCs w:val="28"/>
+        </w:rPr>
+        <w:t xml:space="preserve"> L</w:t>
+      </w:r>
+      <w:r>
+        <w:rPr>
+          <w:rFonts w:ascii="Times New Roman" w:hAnsi="Times New Roman" w:cs="Times New Roman"/>
+          <w:sz w:val="28"/>
+          <w:szCs w:val="28"/>
+        </w:rPr>
+        <w:t>oad balancer can distribute the traffic to mul</w:t>
+      </w:r>
+      <w:r>
+        <w:rPr>
+          <w:rFonts w:ascii="Times New Roman" w:hAnsi="Times New Roman" w:cs="Times New Roman"/>
+          <w:sz w:val="28"/>
+          <w:szCs w:val="28"/>
+        </w:rPr>
+        <w:t>tiple EC2 instance across AZ’s</w:t>
+      </w:r>
+    </w:p>
+    <w:p>
+      <w:pPr>
+        <w:pStyle w:val="ListParagraph"/>
+        <w:numPr>
+          <w:ilvl w:val="0"/>
+          <w:numId w:val="21"/>
+        </w:numPr>
+        <w:rPr>
+          <w:rFonts w:ascii="Times New Roman" w:hAnsi="Times New Roman" w:cs="Times New Roman"/>
+          <w:sz w:val="28"/>
+          <w:szCs w:val="28"/>
+        </w:rPr>
+      </w:pPr>
+      <w:r>
+        <w:rPr>
+          <w:rFonts w:ascii="Times New Roman" w:hAnsi="Times New Roman" w:cs="Times New Roman"/>
+          <w:sz w:val="28"/>
+          <w:szCs w:val="28"/>
+        </w:rPr>
+        <w:t xml:space="preserve"> LB is a  specific to region not a AZ’s</w:t>
+      </w:r>
+    </w:p>
+    <w:p>
+      <w:pPr>
+        <w:pStyle w:val="ListParagraph"/>
+        <w:numPr>
+          <w:ilvl w:val="0"/>
+          <w:numId w:val="21"/>
+        </w:numPr>
+        <w:rPr>
+          <w:rFonts w:ascii="Times New Roman" w:hAnsi="Times New Roman" w:cs="Times New Roman"/>
+          <w:sz w:val="28"/>
+          <w:szCs w:val="28"/>
+        </w:rPr>
+      </w:pPr>
+      <w:r>
+        <w:rPr>
+          <w:rFonts w:ascii="Times New Roman" w:hAnsi="Times New Roman" w:cs="Times New Roman"/>
+          <w:sz w:val="28"/>
+          <w:szCs w:val="28"/>
+        </w:rPr>
+        <w:t>Mumbai =  ap-south-1 |||| AZ’s ap-south-1a, ap-south-1b, ap-south-1c</w:t>
+      </w:r>
+    </w:p>
+    <w:p>
+      <w:pPr>
+        <w:pStyle w:val="ListParagraph"/>
+        <w:numPr>
+          <w:ilvl w:val="0"/>
+          <w:numId w:val="21"/>
+        </w:numPr>
+        <w:rPr>
+          <w:rFonts w:ascii="Times New Roman" w:hAnsi="Times New Roman" w:cs="Times New Roman"/>
+          <w:sz w:val="28"/>
+          <w:szCs w:val="28"/>
+        </w:rPr>
+      </w:pPr>
+      <w:r>
+        <w:rPr>
+          <w:rFonts w:ascii="Times New Roman" w:hAnsi="Times New Roman" w:cs="Times New Roman"/>
+          <w:sz w:val="28"/>
+          <w:szCs w:val="28"/>
+        </w:rPr>
+        <w:t>Region and AZ’s</w:t>
+      </w:r>
+      <w:r>
+        <w:rPr>
+          <w:rFonts w:ascii="Times New Roman" w:hAnsi="Times New Roman" w:cs="Times New Roman"/>
+          <w:sz w:val="28"/>
+          <w:szCs w:val="28"/>
+        </w:rPr>
+        <w:t xml:space="preserve"> are managed by AWS</w:t>
+      </w:r>
+    </w:p>
+    <w:p>
+      <w:pPr>
+        <w:pStyle w:val="ListParagraph"/>
+        <w:numPr>
+          <w:ilvl w:val="0"/>
+          <w:numId w:val="21"/>
+        </w:numPr>
+        <w:rPr>
+          <w:rFonts w:ascii="Times New Roman" w:hAnsi="Times New Roman" w:cs="Times New Roman"/>
+          <w:sz w:val="28"/>
+          <w:szCs w:val="28"/>
+        </w:rPr>
+      </w:pPr>
+      <w:r>
+        <w:rPr>
+          <w:rFonts w:ascii="Times New Roman" w:hAnsi="Times New Roman" w:cs="Times New Roman"/>
+          <w:sz w:val="28"/>
+          <w:szCs w:val="28"/>
+        </w:rPr>
+        <w:t>AZ’s</w:t>
+      </w:r>
+      <w:r>
+        <w:rPr>
+          <w:rFonts w:ascii="Times New Roman" w:hAnsi="Times New Roman" w:cs="Times New Roman"/>
+          <w:sz w:val="28"/>
+          <w:szCs w:val="28"/>
+        </w:rPr>
+        <w:t xml:space="preserve"> can communicate with each other by default</w:t>
+      </w:r>
+    </w:p>
+    <w:p>
+      <w:pPr>
+        <w:pStyle w:val="ListParagraph"/>
+        <w:numPr>
+          <w:ilvl w:val="0"/>
+          <w:numId w:val="21"/>
+        </w:numPr>
+        <w:rPr>
+          <w:rFonts w:ascii="Times New Roman" w:hAnsi="Times New Roman" w:cs="Times New Roman"/>
+          <w:sz w:val="28"/>
+          <w:szCs w:val="28"/>
+        </w:rPr>
+      </w:pPr>
+      <w:r>
+        <w:rPr>
+          <w:rFonts w:ascii="Times New Roman" w:hAnsi="Times New Roman" w:cs="Times New Roman"/>
+          <w:sz w:val="28"/>
+          <w:szCs w:val="28"/>
+        </w:rPr>
+        <w:t xml:space="preserve"> AZ’s</w:t>
+      </w:r>
+      <w:r>
+        <w:rPr>
+          <w:rFonts w:ascii="Times New Roman" w:hAnsi="Times New Roman" w:cs="Times New Roman"/>
+          <w:sz w:val="28"/>
+          <w:szCs w:val="28"/>
+        </w:rPr>
+        <w:t xml:space="preserve"> network are inter</w:t>
+      </w:r>
+      <w:r>
+        <w:rPr>
+          <w:rFonts w:ascii="Times New Roman" w:hAnsi="Times New Roman" w:cs="Times New Roman"/>
+          <w:sz w:val="28"/>
+          <w:szCs w:val="28"/>
+        </w:rPr>
+        <w:t>-</w:t>
+      </w:r>
+      <w:r>
+        <w:rPr>
+          <w:rFonts w:ascii="Times New Roman" w:hAnsi="Times New Roman" w:cs="Times New Roman"/>
+          <w:sz w:val="28"/>
+          <w:szCs w:val="28"/>
+        </w:rPr>
+        <w:t xml:space="preserve">connected </w:t>
+      </w:r>
+    </w:p>
+    <w:p>
+      <w:pPr>
+        <w:pStyle w:val="ListParagraph"/>
+        <w:numPr>
+          <w:ilvl w:val="0"/>
+          <w:numId w:val="21"/>
+        </w:numPr>
+        <w:rPr>
+          <w:rFonts w:ascii="Times New Roman" w:hAnsi="Times New Roman" w:cs="Times New Roman"/>
+          <w:sz w:val="28"/>
+          <w:szCs w:val="28"/>
+        </w:rPr>
+      </w:pPr>
+      <w:r>
+        <w:rPr>
+          <w:rFonts w:ascii="Times New Roman" w:hAnsi="Times New Roman" w:cs="Times New Roman"/>
+          <w:sz w:val="28"/>
+          <w:szCs w:val="28"/>
+        </w:rPr>
+        <w:t>R</w:t>
+      </w:r>
+      <w:r>
+        <w:rPr>
+          <w:rFonts w:ascii="Times New Roman" w:hAnsi="Times New Roman" w:cs="Times New Roman"/>
+          <w:sz w:val="28"/>
+          <w:szCs w:val="28"/>
+        </w:rPr>
+        <w:t>egion don’t communicate with each other by default</w:t>
+      </w:r>
+      <w:r>
+        <w:rPr>
+          <w:rFonts w:ascii="Times New Roman" w:hAnsi="Times New Roman" w:cs="Times New Roman"/>
+          <w:sz w:val="28"/>
+          <w:szCs w:val="28"/>
+        </w:rPr>
+        <w:t>, if required yes.</w:t>
+      </w:r>
+    </w:p>
+    <w:p>
+      <w:pPr>
+        <w:pStyle w:val="ListParagraph"/>
+        <w:numPr>
+          <w:ilvl w:val="0"/>
+          <w:numId w:val="21"/>
+        </w:numPr>
+        <w:rPr>
+          <w:rFonts w:ascii="Times New Roman" w:hAnsi="Times New Roman" w:cs="Times New Roman"/>
+          <w:sz w:val="28"/>
+          <w:szCs w:val="28"/>
+        </w:rPr>
+      </w:pPr>
+      <w:r>
+        <w:rPr>
+          <w:rFonts w:ascii="Times New Roman" w:hAnsi="Times New Roman" w:cs="Times New Roman"/>
+          <w:sz w:val="28"/>
+          <w:szCs w:val="28"/>
+        </w:rPr>
+        <w:t xml:space="preserve">EC2 </w:t>
+      </w:r>
+      <w:r>
+        <w:rPr>
+          <w:rFonts w:ascii="Times New Roman" w:hAnsi="Times New Roman" w:cs="Times New Roman"/>
+          <w:sz w:val="28"/>
+          <w:szCs w:val="28"/>
+        </w:rPr>
+        <w:t>instance is a specific to</w:t>
+      </w:r>
+      <w:r>
+        <w:rPr>
+          <w:rFonts w:ascii="Times New Roman" w:hAnsi="Times New Roman" w:cs="Times New Roman"/>
+          <w:sz w:val="28"/>
+          <w:szCs w:val="28"/>
+        </w:rPr>
+        <w:t xml:space="preserve"> Region and AZ</w:t>
+      </w:r>
+    </w:p>
+    <w:p>
+      <w:pPr>
+        <w:rPr>
+          <w:rFonts w:ascii="Times New Roman" w:hAnsi="Times New Roman" w:cs="Times New Roman"/>
+          <w:sz w:val="28"/>
+          <w:szCs w:val="28"/>
+        </w:rPr>
+      </w:pPr>
+    </w:p>
+    <w:p>
+      <w:pPr>
+        <w:rPr>
+          <w:rFonts w:ascii="Times New Roman" w:hAnsi="Times New Roman" w:cs="Times New Roman"/>
+          <w:sz w:val="28"/>
+          <w:szCs w:val="28"/>
+          <w:u w:val="single"/>
+        </w:rPr>
+      </w:pPr>
+      <w:r>
+        <w:rPr>
+          <w:rFonts w:ascii="Times New Roman" w:hAnsi="Times New Roman" w:cs="Times New Roman"/>
+          <w:sz w:val="28"/>
+          <w:szCs w:val="28"/>
+          <w:highlight w:val="yellow"/>
+          <w:u w:val="single"/>
+        </w:rPr>
+        <w:t>VPC (Virtual private cloud)</w:t>
+      </w:r>
+    </w:p>
+    <w:p>
+      <w:pPr>
+        <w:rPr>
+          <w:rFonts w:ascii="Times New Roman" w:hAnsi="Times New Roman" w:cs="Times New Roman"/>
+          <w:sz w:val="28"/>
+          <w:szCs w:val="28"/>
+        </w:rPr>
+      </w:pPr>
+      <w:r>
+        <w:rPr>
+          <w:rFonts w:ascii="Times New Roman" w:hAnsi="Times New Roman" w:cs="Times New Roman"/>
+          <w:sz w:val="28"/>
+          <w:szCs w:val="28"/>
+        </w:rPr>
+        <w:t xml:space="preserve">  </w:t>
+      </w:r>
+      <w:r>
+        <w:rPr>
+          <w:rFonts w:ascii="Times New Roman" w:hAnsi="Times New Roman" w:cs="Times New Roman"/>
+          <w:noProof/>
+          <w:sz w:val="28"/>
+          <w:szCs w:val="28"/>
+        </w:rPr>
+        <w:drawing>
+          <wp:inline distT="0" distB="0" distL="0" distR="0">
+            <wp:extent cx="3733800" cy="2162175"/>
+            <wp:effectExtent l="19050" t="0" r="0" b="0"/>
+            <wp:docPr id="2" name="Picture 1"/>
+            <wp:cNvGraphicFramePr>
+              <a:graphicFrameLocks xmlns:a="http://schemas.openxmlformats.org/drawingml/2006/main" noChangeAspect="1"/>
+            </wp:cNvGraphicFramePr>
+            <a:graphic xmlns:a="http://schemas.openxmlformats.org/drawingml/2006/main">
+              <a:graphicData uri="http://schemas.openxmlformats.org/drawingml/2006/picture">
+                <pic:pic xmlns:pic="http://schemas.openxmlformats.org/drawingml/2006/picture">
+                  <pic:nvPicPr>
+                    <pic:cNvPr id="0" name="Picture 1"/>
+                    <pic:cNvPicPr>
+                      <a:picLocks noChangeAspect="1" noChangeArrowheads="1"/>
+                    </pic:cNvPicPr>
+                  </pic:nvPicPr>
+                  <pic:blipFill>
+                    <a:blip r:embed="rId22"/>
+                    <a:srcRect/>
+                    <a:stretch>
+                      <a:fillRect/>
+                    </a:stretch>
+                  </pic:blipFill>
+                  <pic:spPr bwMode="auto">
+                    <a:xfrm>
+                      <a:off x="0" y="0"/>
+                      <a:ext cx="3733800" cy="2162175"/>
+                    </a:xfrm>
+                    <a:prstGeom prst="rect">
+                      <a:avLst/>
+                    </a:prstGeom>
+                    <a:noFill/>
+                    <a:ln w="9525">
+                      <a:noFill/>
+                      <a:miter lim="800000"/>
+                      <a:headEnd/>
+                      <a:tailEnd/>
+                    </a:ln>
+                  </pic:spPr>
+                </pic:pic>
+              </a:graphicData>
+            </a:graphic>
+          </wp:inline>
+        </w:drawing>
+      </w:r>
+    </w:p>
+    <w:p>
+      <w:pPr>
+        <w:pStyle w:val="ListParagraph"/>
+        <w:numPr>
+          <w:ilvl w:val="0"/>
+          <w:numId w:val="22"/>
+        </w:numPr>
+        <w:rPr>
+          <w:rFonts w:ascii="Times New Roman" w:hAnsi="Times New Roman" w:cs="Times New Roman"/>
+          <w:sz w:val="28"/>
+          <w:szCs w:val="28"/>
+        </w:rPr>
+      </w:pPr>
+      <w:r>
+        <w:rPr>
+          <w:rFonts w:ascii="Times New Roman" w:hAnsi="Times New Roman" w:cs="Times New Roman"/>
+          <w:sz w:val="28"/>
+          <w:szCs w:val="28"/>
+        </w:rPr>
+        <w:lastRenderedPageBreak/>
+        <w:t xml:space="preserve">Every  </w:t>
+      </w:r>
+      <w:r>
+        <w:rPr>
+          <w:rFonts w:ascii="Times New Roman" w:hAnsi="Times New Roman" w:cs="Times New Roman"/>
+          <w:sz w:val="28"/>
+          <w:szCs w:val="28"/>
+        </w:rPr>
+        <w:t>Region contains a default VPC</w:t>
+      </w:r>
+    </w:p>
+    <w:p>
+      <w:pPr>
+        <w:pStyle w:val="ListParagraph"/>
+        <w:numPr>
+          <w:ilvl w:val="0"/>
+          <w:numId w:val="22"/>
+        </w:numPr>
+        <w:rPr>
+          <w:rFonts w:ascii="Times New Roman" w:hAnsi="Times New Roman" w:cs="Times New Roman"/>
+          <w:sz w:val="28"/>
+          <w:szCs w:val="28"/>
+        </w:rPr>
+      </w:pPr>
+      <w:r>
+        <w:rPr>
+          <w:rFonts w:ascii="Times New Roman" w:hAnsi="Times New Roman" w:cs="Times New Roman"/>
+          <w:sz w:val="28"/>
+          <w:szCs w:val="28"/>
+        </w:rPr>
+        <w:t>2 VPC’s will not communicate with each other by default , if required yes.</w:t>
+      </w:r>
+    </w:p>
+    <w:p>
+      <w:pPr>
+        <w:rPr>
+          <w:rFonts w:ascii="Times New Roman" w:hAnsi="Times New Roman" w:cs="Times New Roman"/>
+          <w:sz w:val="28"/>
+          <w:szCs w:val="28"/>
+        </w:rPr>
+      </w:pPr>
+      <w:r>
+        <w:rPr>
+          <w:rFonts w:ascii="Times New Roman" w:hAnsi="Times New Roman" w:cs="Times New Roman"/>
+          <w:sz w:val="28"/>
+          <w:szCs w:val="28"/>
+          <w:highlight w:val="yellow"/>
+        </w:rPr>
+        <w:t>EC2</w:t>
       </w:r>
       <w:r>
         <w:rPr>
@@ -5038,20 +5452,1052 @@
         </w:rPr>
         <w:t xml:space="preserve"> </w:t>
       </w:r>
-    </w:p>
-    <w:p>
-      <w:pPr>
-        <w:pStyle w:val="ListParagraph"/>
-        <w:numPr>
-          <w:ilvl w:val="0"/>
-          <w:numId w:val="21"/>
-        </w:numPr>
-        <w:rPr>
-          <w:rFonts w:ascii="Times New Roman" w:hAnsi="Times New Roman" w:cs="Times New Roman"/>
-          <w:sz w:val="28"/>
-          <w:szCs w:val="28"/>
-        </w:rPr>
-      </w:pPr>
+      <w:r>
+        <w:rPr>
+          <w:rFonts w:ascii="Times New Roman" w:hAnsi="Times New Roman" w:cs="Times New Roman"/>
+          <w:sz w:val="28"/>
+          <w:szCs w:val="28"/>
+        </w:rPr>
+        <w:t>(E</w:t>
+      </w:r>
+      <w:r>
+        <w:rPr>
+          <w:rFonts w:ascii="Times New Roman" w:hAnsi="Times New Roman" w:cs="Times New Roman"/>
+          <w:sz w:val="28"/>
+          <w:szCs w:val="28"/>
+        </w:rPr>
+        <w:t>lastic compute cloud</w:t>
+      </w:r>
+      <w:r>
+        <w:rPr>
+          <w:rFonts w:ascii="Times New Roman" w:hAnsi="Times New Roman" w:cs="Times New Roman"/>
+          <w:sz w:val="28"/>
+          <w:szCs w:val="28"/>
+        </w:rPr>
+        <w:t>)</w:t>
+      </w:r>
+    </w:p>
+    <w:p>
+      <w:pPr>
+        <w:pStyle w:val="ListParagraph"/>
+        <w:numPr>
+          <w:ilvl w:val="0"/>
+          <w:numId w:val="23"/>
+        </w:numPr>
+        <w:rPr>
+          <w:rFonts w:ascii="Times New Roman" w:hAnsi="Times New Roman" w:cs="Times New Roman"/>
+          <w:sz w:val="28"/>
+          <w:szCs w:val="28"/>
+        </w:rPr>
+      </w:pPr>
+      <w:r>
+        <w:rPr>
+          <w:rFonts w:ascii="Times New Roman" w:hAnsi="Times New Roman" w:cs="Times New Roman"/>
+          <w:sz w:val="28"/>
+          <w:szCs w:val="28"/>
+        </w:rPr>
+        <w:t>In EC2</w:t>
+      </w:r>
+      <w:r>
+        <w:rPr>
+          <w:rFonts w:ascii="Times New Roman" w:hAnsi="Times New Roman" w:cs="Times New Roman"/>
+          <w:sz w:val="28"/>
+          <w:szCs w:val="28"/>
+        </w:rPr>
+        <w:t xml:space="preserve"> service</w:t>
+      </w:r>
+      <w:r>
+        <w:rPr>
+          <w:rFonts w:ascii="Times New Roman" w:hAnsi="Times New Roman" w:cs="Times New Roman"/>
+          <w:sz w:val="28"/>
+          <w:szCs w:val="28"/>
+        </w:rPr>
+        <w:t>, we can launch E</w:t>
+      </w:r>
+      <w:r>
+        <w:rPr>
+          <w:rFonts w:ascii="Times New Roman" w:hAnsi="Times New Roman" w:cs="Times New Roman"/>
+          <w:sz w:val="28"/>
+          <w:szCs w:val="28"/>
+        </w:rPr>
+        <w:t>C2 instance</w:t>
+      </w:r>
+      <w:r>
+        <w:rPr>
+          <w:rFonts w:ascii="Times New Roman" w:hAnsi="Times New Roman" w:cs="Times New Roman"/>
+          <w:sz w:val="28"/>
+          <w:szCs w:val="28"/>
+        </w:rPr>
+        <w:t>s</w:t>
+      </w:r>
+    </w:p>
+    <w:p>
+      <w:pPr>
+        <w:pStyle w:val="ListParagraph"/>
+        <w:numPr>
+          <w:ilvl w:val="0"/>
+          <w:numId w:val="23"/>
+        </w:numPr>
+        <w:rPr>
+          <w:rFonts w:ascii="Times New Roman" w:hAnsi="Times New Roman" w:cs="Times New Roman"/>
+          <w:sz w:val="28"/>
+          <w:szCs w:val="28"/>
+        </w:rPr>
+      </w:pPr>
+      <w:r>
+        <w:rPr>
+          <w:rFonts w:ascii="Times New Roman" w:hAnsi="Times New Roman" w:cs="Times New Roman"/>
+          <w:sz w:val="28"/>
+          <w:szCs w:val="28"/>
+        </w:rPr>
+        <w:t xml:space="preserve"> Servers = I</w:t>
+      </w:r>
+      <w:r>
+        <w:rPr>
+          <w:rFonts w:ascii="Times New Roman" w:hAnsi="Times New Roman" w:cs="Times New Roman"/>
+          <w:sz w:val="28"/>
+          <w:szCs w:val="28"/>
+        </w:rPr>
+        <w:t xml:space="preserve">nstance </w:t>
+      </w:r>
+      <w:r>
+        <w:rPr>
+          <w:rFonts w:ascii="Times New Roman" w:hAnsi="Times New Roman" w:cs="Times New Roman"/>
+          <w:sz w:val="28"/>
+          <w:szCs w:val="28"/>
+        </w:rPr>
+        <w:t xml:space="preserve">/ </w:t>
+      </w:r>
+      <w:r>
+        <w:rPr>
+          <w:rFonts w:ascii="Times New Roman" w:hAnsi="Times New Roman" w:cs="Times New Roman"/>
+          <w:sz w:val="28"/>
+          <w:szCs w:val="28"/>
+        </w:rPr>
+        <w:t xml:space="preserve">EC2 instance </w:t>
+      </w:r>
+      <w:r>
+        <w:rPr>
+          <w:rFonts w:ascii="Times New Roman" w:hAnsi="Times New Roman" w:cs="Times New Roman"/>
+          <w:sz w:val="28"/>
+          <w:szCs w:val="28"/>
+        </w:rPr>
+        <w:t>(</w:t>
+      </w:r>
+      <w:r>
+        <w:rPr>
+          <w:rFonts w:ascii="Times New Roman" w:hAnsi="Times New Roman" w:cs="Times New Roman"/>
+          <w:sz w:val="28"/>
+          <w:szCs w:val="28"/>
+        </w:rPr>
+        <w:t>VM</w:t>
+      </w:r>
+      <w:r>
+        <w:rPr>
+          <w:rFonts w:ascii="Times New Roman" w:hAnsi="Times New Roman" w:cs="Times New Roman"/>
+          <w:sz w:val="28"/>
+          <w:szCs w:val="28"/>
+        </w:rPr>
+        <w:t>’s)</w:t>
+      </w:r>
+    </w:p>
+    <w:p>
+      <w:pPr>
+        <w:pStyle w:val="ListParagraph"/>
+        <w:numPr>
+          <w:ilvl w:val="0"/>
+          <w:numId w:val="23"/>
+        </w:numPr>
+        <w:rPr>
+          <w:rFonts w:ascii="Times New Roman" w:hAnsi="Times New Roman" w:cs="Times New Roman"/>
+          <w:sz w:val="28"/>
+          <w:szCs w:val="28"/>
+        </w:rPr>
+      </w:pPr>
+      <w:r>
+        <w:rPr>
+          <w:rFonts w:ascii="Times New Roman" w:hAnsi="Times New Roman" w:cs="Times New Roman"/>
+          <w:sz w:val="28"/>
+          <w:szCs w:val="28"/>
+        </w:rPr>
+        <w:t xml:space="preserve"> A</w:t>
+      </w:r>
+      <w:r>
+        <w:rPr>
+          <w:rFonts w:ascii="Times New Roman" w:hAnsi="Times New Roman" w:cs="Times New Roman"/>
+          <w:sz w:val="28"/>
+          <w:szCs w:val="28"/>
+        </w:rPr>
+        <w:t>W</w:t>
+      </w:r>
+      <w:r>
+        <w:rPr>
+          <w:rFonts w:ascii="Times New Roman" w:hAnsi="Times New Roman" w:cs="Times New Roman"/>
+          <w:sz w:val="28"/>
+          <w:szCs w:val="28"/>
+        </w:rPr>
+        <w:t>S service can be either re</w:t>
+      </w:r>
+      <w:r>
+        <w:rPr>
+          <w:rFonts w:ascii="Times New Roman" w:hAnsi="Times New Roman" w:cs="Times New Roman"/>
+          <w:sz w:val="28"/>
+          <w:szCs w:val="28"/>
+        </w:rPr>
+        <w:t>gi</w:t>
+      </w:r>
+      <w:r>
+        <w:rPr>
+          <w:rFonts w:ascii="Times New Roman" w:hAnsi="Times New Roman" w:cs="Times New Roman"/>
+          <w:sz w:val="28"/>
+          <w:szCs w:val="28"/>
+        </w:rPr>
+        <w:t>o</w:t>
+      </w:r>
+      <w:r>
+        <w:rPr>
+          <w:rFonts w:ascii="Times New Roman" w:hAnsi="Times New Roman" w:cs="Times New Roman"/>
+          <w:sz w:val="28"/>
+          <w:szCs w:val="28"/>
+        </w:rPr>
+        <w:t>nal or global</w:t>
+      </w:r>
+    </w:p>
+    <w:p>
+      <w:pPr>
+        <w:pStyle w:val="ListParagraph"/>
+        <w:numPr>
+          <w:ilvl w:val="0"/>
+          <w:numId w:val="23"/>
+        </w:numPr>
+        <w:rPr>
+          <w:rFonts w:ascii="Times New Roman" w:hAnsi="Times New Roman" w:cs="Times New Roman"/>
+          <w:sz w:val="28"/>
+          <w:szCs w:val="28"/>
+        </w:rPr>
+      </w:pPr>
+      <w:r>
+        <w:rPr>
+          <w:rFonts w:ascii="Times New Roman" w:hAnsi="Times New Roman" w:cs="Times New Roman"/>
+          <w:sz w:val="28"/>
+          <w:szCs w:val="28"/>
+        </w:rPr>
+        <w:t xml:space="preserve"> EC 2 is a </w:t>
+      </w:r>
+      <w:r>
+        <w:rPr>
+          <w:rFonts w:ascii="Times New Roman" w:hAnsi="Times New Roman" w:cs="Times New Roman"/>
+          <w:sz w:val="28"/>
+          <w:szCs w:val="28"/>
+        </w:rPr>
+        <w:t>re</w:t>
+      </w:r>
+      <w:r>
+        <w:rPr>
+          <w:rFonts w:ascii="Times New Roman" w:hAnsi="Times New Roman" w:cs="Times New Roman"/>
+          <w:sz w:val="28"/>
+          <w:szCs w:val="28"/>
+        </w:rPr>
+        <w:t>gi</w:t>
+      </w:r>
+      <w:r>
+        <w:rPr>
+          <w:rFonts w:ascii="Times New Roman" w:hAnsi="Times New Roman" w:cs="Times New Roman"/>
+          <w:sz w:val="28"/>
+          <w:szCs w:val="28"/>
+        </w:rPr>
+        <w:t>o</w:t>
+      </w:r>
+      <w:r>
+        <w:rPr>
+          <w:rFonts w:ascii="Times New Roman" w:hAnsi="Times New Roman" w:cs="Times New Roman"/>
+          <w:sz w:val="28"/>
+          <w:szCs w:val="28"/>
+        </w:rPr>
+        <w:t xml:space="preserve">nal </w:t>
+      </w:r>
+      <w:r>
+        <w:rPr>
+          <w:rFonts w:ascii="Times New Roman" w:hAnsi="Times New Roman" w:cs="Times New Roman"/>
+          <w:sz w:val="28"/>
+          <w:szCs w:val="28"/>
+        </w:rPr>
+        <w:t>service</w:t>
+      </w:r>
+      <w:r>
+        <w:rPr>
+          <w:rFonts w:ascii="Times New Roman" w:hAnsi="Times New Roman" w:cs="Times New Roman"/>
+          <w:sz w:val="28"/>
+          <w:szCs w:val="28"/>
+        </w:rPr>
+        <w:t>.</w:t>
+      </w:r>
+    </w:p>
+    <w:p>
+      <w:pPr>
+        <w:pStyle w:val="ListParagraph"/>
+        <w:numPr>
+          <w:ilvl w:val="0"/>
+          <w:numId w:val="23"/>
+        </w:numPr>
+        <w:rPr>
+          <w:rFonts w:ascii="Times New Roman" w:hAnsi="Times New Roman" w:cs="Times New Roman"/>
+          <w:sz w:val="28"/>
+          <w:szCs w:val="28"/>
+        </w:rPr>
+      </w:pPr>
+      <w:r>
+        <w:rPr>
+          <w:rFonts w:ascii="Times New Roman" w:hAnsi="Times New Roman" w:cs="Times New Roman"/>
+          <w:sz w:val="28"/>
+          <w:szCs w:val="28"/>
+        </w:rPr>
+        <w:t xml:space="preserve"> L</w:t>
+      </w:r>
+      <w:r>
+        <w:rPr>
+          <w:rFonts w:ascii="Times New Roman" w:hAnsi="Times New Roman" w:cs="Times New Roman"/>
+          <w:sz w:val="28"/>
+          <w:szCs w:val="28"/>
+        </w:rPr>
+        <w:t>oad balancer</w:t>
+      </w:r>
+      <w:r>
+        <w:rPr>
+          <w:rFonts w:ascii="Times New Roman" w:hAnsi="Times New Roman" w:cs="Times New Roman"/>
+          <w:sz w:val="28"/>
+          <w:szCs w:val="28"/>
+        </w:rPr>
+        <w:t xml:space="preserve"> =</w:t>
+      </w:r>
+      <w:r>
+        <w:rPr>
+          <w:rFonts w:ascii="Times New Roman" w:hAnsi="Times New Roman" w:cs="Times New Roman"/>
+          <w:sz w:val="28"/>
+          <w:szCs w:val="28"/>
+        </w:rPr>
+        <w:t xml:space="preserve"> which distribute the traffic to multiple servers</w:t>
+      </w:r>
+      <w:r>
+        <w:rPr>
+          <w:rFonts w:ascii="Times New Roman" w:hAnsi="Times New Roman" w:cs="Times New Roman"/>
+          <w:sz w:val="28"/>
+          <w:szCs w:val="28"/>
+        </w:rPr>
+        <w:t>.</w:t>
+      </w:r>
+    </w:p>
+    <w:p>
+      <w:pPr>
+        <w:pStyle w:val="ListParagraph"/>
+        <w:numPr>
+          <w:ilvl w:val="0"/>
+          <w:numId w:val="23"/>
+        </w:numPr>
+        <w:rPr>
+          <w:rFonts w:ascii="Times New Roman" w:hAnsi="Times New Roman" w:cs="Times New Roman"/>
+          <w:sz w:val="28"/>
+          <w:szCs w:val="28"/>
+        </w:rPr>
+      </w:pPr>
+      <w:r>
+        <w:rPr>
+          <w:rFonts w:ascii="Times New Roman" w:hAnsi="Times New Roman" w:cs="Times New Roman"/>
+          <w:sz w:val="28"/>
+          <w:szCs w:val="28"/>
+        </w:rPr>
+        <w:t xml:space="preserve"> Elastic Load B</w:t>
+      </w:r>
+      <w:r>
+        <w:rPr>
+          <w:rFonts w:ascii="Times New Roman" w:hAnsi="Times New Roman" w:cs="Times New Roman"/>
+          <w:sz w:val="28"/>
+          <w:szCs w:val="28"/>
+        </w:rPr>
+        <w:t>alancer</w:t>
+      </w:r>
+      <w:r>
+        <w:rPr>
+          <w:rFonts w:ascii="Times New Roman" w:hAnsi="Times New Roman" w:cs="Times New Roman"/>
+          <w:sz w:val="28"/>
+          <w:szCs w:val="28"/>
+        </w:rPr>
+        <w:t>(ELB)</w:t>
+      </w:r>
+      <w:r>
+        <w:rPr>
+          <w:rFonts w:ascii="Times New Roman" w:hAnsi="Times New Roman" w:cs="Times New Roman"/>
+          <w:sz w:val="28"/>
+          <w:szCs w:val="28"/>
+        </w:rPr>
+        <w:t xml:space="preserve"> </w:t>
+      </w:r>
+      <w:r>
+        <w:rPr>
+          <w:rFonts w:ascii="Times New Roman" w:hAnsi="Times New Roman" w:cs="Times New Roman"/>
+          <w:sz w:val="28"/>
+          <w:szCs w:val="28"/>
+        </w:rPr>
+        <w:t>= ELB</w:t>
+      </w:r>
+      <w:r>
+        <w:rPr>
+          <w:rFonts w:ascii="Times New Roman" w:hAnsi="Times New Roman" w:cs="Times New Roman"/>
+          <w:sz w:val="28"/>
+          <w:szCs w:val="28"/>
+        </w:rPr>
+        <w:t xml:space="preserve"> distribute the traffic to mul</w:t>
+      </w:r>
+      <w:r>
+        <w:rPr>
+          <w:rFonts w:ascii="Times New Roman" w:hAnsi="Times New Roman" w:cs="Times New Roman"/>
+          <w:sz w:val="28"/>
+          <w:szCs w:val="28"/>
+        </w:rPr>
+        <w:t>tiple EC2 instance across AZ’</w:t>
+      </w:r>
+      <w:r>
+        <w:rPr>
+          <w:rFonts w:ascii="Times New Roman" w:hAnsi="Times New Roman" w:cs="Times New Roman"/>
+          <w:sz w:val="28"/>
+          <w:szCs w:val="28"/>
+        </w:rPr>
+        <w:t>s</w:t>
+      </w:r>
+      <w:r>
+        <w:rPr>
+          <w:rFonts w:ascii="Times New Roman" w:hAnsi="Times New Roman" w:cs="Times New Roman"/>
+          <w:sz w:val="28"/>
+          <w:szCs w:val="28"/>
+        </w:rPr>
+        <w:t>.</w:t>
+      </w:r>
+    </w:p>
+    <w:p>
+      <w:pPr>
+        <w:pStyle w:val="ListParagraph"/>
+        <w:numPr>
+          <w:ilvl w:val="0"/>
+          <w:numId w:val="23"/>
+        </w:numPr>
+        <w:rPr>
+          <w:rFonts w:ascii="Times New Roman" w:hAnsi="Times New Roman" w:cs="Times New Roman"/>
+          <w:sz w:val="28"/>
+          <w:szCs w:val="28"/>
+        </w:rPr>
+      </w:pPr>
+      <w:r>
+        <w:rPr>
+          <w:rFonts w:ascii="Times New Roman" w:hAnsi="Times New Roman" w:cs="Times New Roman"/>
+          <w:sz w:val="28"/>
+          <w:szCs w:val="28"/>
+        </w:rPr>
+        <w:t xml:space="preserve"> ELB</w:t>
+      </w:r>
+      <w:r>
+        <w:rPr>
+          <w:rFonts w:ascii="Times New Roman" w:hAnsi="Times New Roman" w:cs="Times New Roman"/>
+          <w:sz w:val="28"/>
+          <w:szCs w:val="28"/>
+        </w:rPr>
+        <w:t xml:space="preserve"> is complete</w:t>
+      </w:r>
+      <w:r>
+        <w:rPr>
+          <w:rFonts w:ascii="Times New Roman" w:hAnsi="Times New Roman" w:cs="Times New Roman"/>
+          <w:sz w:val="28"/>
+          <w:szCs w:val="28"/>
+        </w:rPr>
+        <w:t>ly</w:t>
+      </w:r>
+      <w:r>
+        <w:rPr>
+          <w:rFonts w:ascii="Times New Roman" w:hAnsi="Times New Roman" w:cs="Times New Roman"/>
+          <w:sz w:val="28"/>
+          <w:szCs w:val="28"/>
+        </w:rPr>
+        <w:t xml:space="preserve"> managed by AWS </w:t>
+      </w:r>
+      <w:r>
+        <w:rPr>
+          <w:rFonts w:ascii="Times New Roman" w:hAnsi="Times New Roman" w:cs="Times New Roman"/>
+          <w:sz w:val="28"/>
+          <w:szCs w:val="28"/>
+        </w:rPr>
+        <w:t>(HA,AS,</w:t>
+      </w:r>
+      <w:r>
+        <w:rPr>
+          <w:rFonts w:ascii="Times New Roman" w:hAnsi="Times New Roman" w:cs="Times New Roman"/>
+          <w:sz w:val="28"/>
+          <w:szCs w:val="28"/>
+        </w:rPr>
+        <w:t xml:space="preserve"> scalability</w:t>
+      </w:r>
+      <w:r>
+        <w:rPr>
+          <w:rFonts w:ascii="Times New Roman" w:hAnsi="Times New Roman" w:cs="Times New Roman"/>
+          <w:sz w:val="28"/>
+          <w:szCs w:val="28"/>
+        </w:rPr>
+        <w:t>, performance etc</w:t>
+      </w:r>
+    </w:p>
+    <w:p>
+      <w:pPr>
+        <w:pStyle w:val="ListParagraph"/>
+        <w:numPr>
+          <w:ilvl w:val="0"/>
+          <w:numId w:val="23"/>
+        </w:numPr>
+        <w:rPr>
+          <w:rFonts w:ascii="Times New Roman" w:hAnsi="Times New Roman" w:cs="Times New Roman"/>
+          <w:sz w:val="28"/>
+          <w:szCs w:val="28"/>
+        </w:rPr>
+      </w:pPr>
+      <w:r>
+        <w:rPr>
+          <w:rFonts w:ascii="Times New Roman" w:hAnsi="Times New Roman" w:cs="Times New Roman"/>
+          <w:sz w:val="28"/>
+          <w:szCs w:val="28"/>
+        </w:rPr>
+        <w:t xml:space="preserve"> ELB</w:t>
+      </w:r>
+      <w:r>
+        <w:rPr>
+          <w:rFonts w:ascii="Times New Roman" w:hAnsi="Times New Roman" w:cs="Times New Roman"/>
+          <w:sz w:val="28"/>
+          <w:szCs w:val="28"/>
+        </w:rPr>
+        <w:t xml:space="preserve"> is a service from AWS not a server</w:t>
+      </w:r>
+      <w:r>
+        <w:rPr>
+          <w:rFonts w:ascii="Times New Roman" w:hAnsi="Times New Roman" w:cs="Times New Roman"/>
+          <w:sz w:val="28"/>
+          <w:szCs w:val="28"/>
+        </w:rPr>
+        <w:t>.</w:t>
+      </w:r>
+    </w:p>
+    <w:p>
+      <w:pPr>
+        <w:pStyle w:val="ListParagraph"/>
+        <w:numPr>
+          <w:ilvl w:val="0"/>
+          <w:numId w:val="23"/>
+        </w:numPr>
+        <w:rPr>
+          <w:rFonts w:ascii="Times New Roman" w:hAnsi="Times New Roman" w:cs="Times New Roman"/>
+          <w:sz w:val="28"/>
+          <w:szCs w:val="28"/>
+        </w:rPr>
+      </w:pPr>
+      <w:r>
+        <w:rPr>
+          <w:rFonts w:ascii="Times New Roman" w:hAnsi="Times New Roman" w:cs="Times New Roman"/>
+          <w:sz w:val="28"/>
+          <w:szCs w:val="28"/>
+        </w:rPr>
+        <w:t xml:space="preserve"> Y</w:t>
+      </w:r>
+      <w:r>
+        <w:rPr>
+          <w:rFonts w:ascii="Times New Roman" w:hAnsi="Times New Roman" w:cs="Times New Roman"/>
+          <w:sz w:val="28"/>
+          <w:szCs w:val="28"/>
+        </w:rPr>
+        <w:t>ou can’t log</w:t>
+      </w:r>
+      <w:r>
+        <w:rPr>
+          <w:rFonts w:ascii="Times New Roman" w:hAnsi="Times New Roman" w:cs="Times New Roman"/>
+          <w:sz w:val="28"/>
+          <w:szCs w:val="28"/>
+        </w:rPr>
+        <w:t>in into ELB, you can access ELB</w:t>
+      </w:r>
+      <w:r>
+        <w:rPr>
+          <w:rFonts w:ascii="Times New Roman" w:hAnsi="Times New Roman" w:cs="Times New Roman"/>
+          <w:sz w:val="28"/>
+          <w:szCs w:val="28"/>
+        </w:rPr>
+        <w:t xml:space="preserve"> with DNS name </w:t>
+      </w:r>
+      <w:r>
+        <w:rPr>
+          <w:rFonts w:ascii="Times New Roman" w:hAnsi="Times New Roman" w:cs="Times New Roman"/>
+          <w:sz w:val="28"/>
+          <w:szCs w:val="28"/>
+        </w:rPr>
+        <w:t>.</w:t>
+      </w:r>
+    </w:p>
+    <w:p>
+      <w:pPr>
+        <w:pStyle w:val="ListParagraph"/>
+        <w:numPr>
+          <w:ilvl w:val="0"/>
+          <w:numId w:val="23"/>
+        </w:numPr>
+        <w:rPr>
+          <w:rFonts w:ascii="Times New Roman" w:hAnsi="Times New Roman" w:cs="Times New Roman"/>
+          <w:sz w:val="28"/>
+          <w:szCs w:val="28"/>
+        </w:rPr>
+      </w:pPr>
+      <w:r>
+        <w:rPr>
+          <w:rFonts w:ascii="Times New Roman" w:hAnsi="Times New Roman" w:cs="Times New Roman"/>
+          <w:sz w:val="28"/>
+          <w:szCs w:val="28"/>
+        </w:rPr>
+        <w:t>ELB</w:t>
+      </w:r>
+      <w:r>
+        <w:rPr>
+          <w:rFonts w:ascii="Times New Roman" w:hAnsi="Times New Roman" w:cs="Times New Roman"/>
+          <w:sz w:val="28"/>
+          <w:szCs w:val="28"/>
+        </w:rPr>
+        <w:t xml:space="preserve"> doesn’</w:t>
+      </w:r>
+      <w:r>
+        <w:rPr>
+          <w:rFonts w:ascii="Times New Roman" w:hAnsi="Times New Roman" w:cs="Times New Roman"/>
+          <w:sz w:val="28"/>
+          <w:szCs w:val="28"/>
+        </w:rPr>
+        <w:t>t have any AZ’s</w:t>
+      </w:r>
+      <w:r>
+        <w:rPr>
+          <w:rFonts w:ascii="Times New Roman" w:hAnsi="Times New Roman" w:cs="Times New Roman"/>
+          <w:sz w:val="28"/>
+          <w:szCs w:val="28"/>
+        </w:rPr>
+        <w:t xml:space="preserve"> it is created at regional level</w:t>
+      </w:r>
+      <w:r>
+        <w:rPr>
+          <w:rFonts w:ascii="Times New Roman" w:hAnsi="Times New Roman" w:cs="Times New Roman"/>
+          <w:sz w:val="28"/>
+          <w:szCs w:val="28"/>
+        </w:rPr>
+        <w:t>.</w:t>
+      </w:r>
+    </w:p>
+    <w:p>
+      <w:pPr>
+        <w:pStyle w:val="ListParagraph"/>
+        <w:numPr>
+          <w:ilvl w:val="0"/>
+          <w:numId w:val="23"/>
+        </w:numPr>
+        <w:rPr>
+          <w:rFonts w:ascii="Times New Roman" w:hAnsi="Times New Roman" w:cs="Times New Roman"/>
+          <w:sz w:val="28"/>
+          <w:szCs w:val="28"/>
+        </w:rPr>
+      </w:pPr>
+      <w:r>
+        <w:rPr>
+          <w:rFonts w:ascii="Times New Roman" w:hAnsi="Times New Roman" w:cs="Times New Roman"/>
+          <w:sz w:val="28"/>
+          <w:szCs w:val="28"/>
+        </w:rPr>
+        <w:t xml:space="preserve"> EC2 to launch easy , </w:t>
+      </w:r>
+      <w:r>
+        <w:rPr>
+          <w:rFonts w:ascii="Times New Roman" w:hAnsi="Times New Roman" w:cs="Times New Roman"/>
+          <w:sz w:val="28"/>
+          <w:szCs w:val="28"/>
+        </w:rPr>
+        <w:t xml:space="preserve">configure </w:t>
+      </w:r>
+      <w:r>
+        <w:rPr>
+          <w:rFonts w:ascii="Times New Roman" w:hAnsi="Times New Roman" w:cs="Times New Roman"/>
+          <w:sz w:val="28"/>
+          <w:szCs w:val="28"/>
+        </w:rPr>
+        <w:t>,</w:t>
+      </w:r>
+      <w:r>
+        <w:rPr>
+          <w:rFonts w:ascii="Times New Roman" w:hAnsi="Times New Roman" w:cs="Times New Roman"/>
+          <w:sz w:val="28"/>
+          <w:szCs w:val="28"/>
+        </w:rPr>
+        <w:t>deployment</w:t>
+      </w:r>
+      <w:r>
+        <w:rPr>
+          <w:rFonts w:ascii="Times New Roman" w:hAnsi="Times New Roman" w:cs="Times New Roman"/>
+          <w:sz w:val="28"/>
+          <w:szCs w:val="28"/>
+        </w:rPr>
+        <w:t>, maintain.</w:t>
+      </w:r>
+    </w:p>
+    <w:p>
+      <w:pPr>
+        <w:pStyle w:val="ListParagraph"/>
+        <w:numPr>
+          <w:ilvl w:val="0"/>
+          <w:numId w:val="23"/>
+        </w:numPr>
+        <w:rPr>
+          <w:rFonts w:ascii="Times New Roman" w:hAnsi="Times New Roman" w:cs="Times New Roman"/>
+          <w:sz w:val="28"/>
+          <w:szCs w:val="28"/>
+        </w:rPr>
+      </w:pPr>
+      <w:r>
+        <w:rPr>
+          <w:rFonts w:ascii="Times New Roman" w:hAnsi="Times New Roman" w:cs="Times New Roman"/>
+          <w:sz w:val="28"/>
+          <w:szCs w:val="28"/>
+        </w:rPr>
+        <w:t xml:space="preserve"> BeanS</w:t>
+      </w:r>
+      <w:r>
+        <w:rPr>
+          <w:rFonts w:ascii="Times New Roman" w:hAnsi="Times New Roman" w:cs="Times New Roman"/>
+          <w:sz w:val="28"/>
+          <w:szCs w:val="28"/>
+        </w:rPr>
+        <w:t>tack</w:t>
+      </w:r>
+      <w:r>
+        <w:rPr>
+          <w:rFonts w:ascii="Times New Roman" w:hAnsi="Times New Roman" w:cs="Times New Roman"/>
+          <w:sz w:val="28"/>
+          <w:szCs w:val="28"/>
+        </w:rPr>
+        <w:t xml:space="preserve"> -</w:t>
+      </w:r>
+      <w:r>
+        <w:rPr>
+          <w:rFonts w:ascii="Times New Roman" w:hAnsi="Times New Roman" w:cs="Times New Roman"/>
+          <w:sz w:val="28"/>
+          <w:szCs w:val="28"/>
+        </w:rPr>
+        <w:t xml:space="preserve"> just upload the application and give some configuration</w:t>
+      </w:r>
+      <w:r>
+        <w:rPr>
+          <w:rFonts w:ascii="Times New Roman" w:hAnsi="Times New Roman" w:cs="Times New Roman"/>
+          <w:sz w:val="28"/>
+          <w:szCs w:val="28"/>
+        </w:rPr>
+        <w:t>.</w:t>
+      </w:r>
+    </w:p>
+    <w:p>
+      <w:pPr>
+        <w:pStyle w:val="ListParagraph"/>
+        <w:numPr>
+          <w:ilvl w:val="0"/>
+          <w:numId w:val="23"/>
+        </w:numPr>
+        <w:rPr>
+          <w:rFonts w:ascii="Times New Roman" w:hAnsi="Times New Roman" w:cs="Times New Roman"/>
+          <w:sz w:val="28"/>
+          <w:szCs w:val="28"/>
+        </w:rPr>
+      </w:pPr>
+      <w:r>
+        <w:rPr>
+          <w:rFonts w:ascii="Times New Roman" w:hAnsi="Times New Roman" w:cs="Times New Roman"/>
+          <w:sz w:val="28"/>
+          <w:szCs w:val="28"/>
+        </w:rPr>
+        <w:t xml:space="preserve"> Elastic BeanS</w:t>
+      </w:r>
+      <w:r>
+        <w:rPr>
+          <w:rFonts w:ascii="Times New Roman" w:hAnsi="Times New Roman" w:cs="Times New Roman"/>
+          <w:sz w:val="28"/>
+          <w:szCs w:val="28"/>
+        </w:rPr>
+        <w:t>tack</w:t>
+      </w:r>
+      <w:r>
+        <w:rPr>
+          <w:rFonts w:ascii="Times New Roman" w:hAnsi="Times New Roman" w:cs="Times New Roman"/>
+          <w:sz w:val="28"/>
+          <w:szCs w:val="28"/>
+        </w:rPr>
+        <w:t xml:space="preserve"> = </w:t>
+      </w:r>
+      <w:r>
+        <w:rPr>
+          <w:rFonts w:ascii="Times New Roman" w:hAnsi="Times New Roman" w:cs="Times New Roman"/>
+          <w:sz w:val="28"/>
+          <w:szCs w:val="28"/>
+        </w:rPr>
+        <w:t xml:space="preserve"> easy and quick deployment of application in AWS </w:t>
+      </w:r>
+      <w:r>
+        <w:rPr>
+          <w:rFonts w:ascii="Times New Roman" w:hAnsi="Times New Roman" w:cs="Times New Roman"/>
+          <w:sz w:val="28"/>
+          <w:szCs w:val="28"/>
+        </w:rPr>
+        <w:t>,</w:t>
+      </w:r>
+      <w:r>
+        <w:rPr>
+          <w:rFonts w:ascii="Times New Roman" w:hAnsi="Times New Roman" w:cs="Times New Roman"/>
+          <w:sz w:val="28"/>
+          <w:szCs w:val="28"/>
+        </w:rPr>
+        <w:t>in general</w:t>
+      </w:r>
+      <w:r>
+        <w:rPr>
+          <w:rFonts w:ascii="Times New Roman" w:hAnsi="Times New Roman" w:cs="Times New Roman"/>
+          <w:sz w:val="28"/>
+          <w:szCs w:val="28"/>
+        </w:rPr>
+        <w:t xml:space="preserve"> ,PAAS -&gt; </w:t>
+      </w:r>
+      <w:r>
+        <w:rPr>
+          <w:rFonts w:ascii="Times New Roman" w:hAnsi="Times New Roman" w:cs="Times New Roman"/>
+          <w:sz w:val="28"/>
+          <w:szCs w:val="28"/>
+        </w:rPr>
+        <w:t xml:space="preserve"> you don’t</w:t>
+      </w:r>
+      <w:r>
+        <w:rPr>
+          <w:rFonts w:ascii="Times New Roman" w:hAnsi="Times New Roman" w:cs="Times New Roman"/>
+          <w:sz w:val="28"/>
+          <w:szCs w:val="28"/>
+        </w:rPr>
+        <w:t xml:space="preserve"> </w:t>
+      </w:r>
+      <w:r>
+        <w:rPr>
+          <w:rFonts w:ascii="Times New Roman" w:hAnsi="Times New Roman" w:cs="Times New Roman"/>
+          <w:sz w:val="28"/>
+          <w:szCs w:val="28"/>
+        </w:rPr>
+        <w:t xml:space="preserve"> have any control on the servers</w:t>
+      </w:r>
+    </w:p>
+    <w:p>
+      <w:pPr>
+        <w:pStyle w:val="ListParagraph"/>
+        <w:numPr>
+          <w:ilvl w:val="0"/>
+          <w:numId w:val="23"/>
+        </w:numPr>
+        <w:rPr>
+          <w:rFonts w:ascii="Times New Roman" w:hAnsi="Times New Roman" w:cs="Times New Roman"/>
+          <w:sz w:val="28"/>
+          <w:szCs w:val="28"/>
+        </w:rPr>
+      </w:pPr>
+      <w:r>
+        <w:rPr>
+          <w:rFonts w:ascii="Times New Roman" w:hAnsi="Times New Roman" w:cs="Times New Roman"/>
+          <w:sz w:val="28"/>
+          <w:szCs w:val="28"/>
+        </w:rPr>
+        <w:t xml:space="preserve"> B</w:t>
+      </w:r>
+      <w:r>
+        <w:rPr>
+          <w:rFonts w:ascii="Times New Roman" w:hAnsi="Times New Roman" w:cs="Times New Roman"/>
+          <w:sz w:val="28"/>
+          <w:szCs w:val="28"/>
+        </w:rPr>
+        <w:t xml:space="preserve">ackbone of </w:t>
+      </w:r>
+      <w:r>
+        <w:rPr>
+          <w:rFonts w:ascii="Times New Roman" w:hAnsi="Times New Roman" w:cs="Times New Roman"/>
+          <w:sz w:val="28"/>
+          <w:szCs w:val="28"/>
+        </w:rPr>
+        <w:t xml:space="preserve"> BeanStack EC2</w:t>
+      </w:r>
+      <w:r>
+        <w:rPr>
+          <w:rFonts w:ascii="Times New Roman" w:hAnsi="Times New Roman" w:cs="Times New Roman"/>
+          <w:sz w:val="28"/>
+          <w:szCs w:val="28"/>
+        </w:rPr>
+        <w:t xml:space="preserve"> instance</w:t>
+      </w:r>
+      <w:r>
+        <w:rPr>
+          <w:rFonts w:ascii="Times New Roman" w:hAnsi="Times New Roman" w:cs="Times New Roman"/>
+          <w:sz w:val="28"/>
+          <w:szCs w:val="28"/>
+        </w:rPr>
+        <w:t>.</w:t>
+      </w:r>
+    </w:p>
+    <w:p>
+      <w:pPr>
+        <w:pStyle w:val="ListParagraph"/>
+        <w:numPr>
+          <w:ilvl w:val="0"/>
+          <w:numId w:val="23"/>
+        </w:numPr>
+        <w:rPr>
+          <w:rFonts w:ascii="Times New Roman" w:hAnsi="Times New Roman" w:cs="Times New Roman"/>
+          <w:sz w:val="28"/>
+          <w:szCs w:val="28"/>
+        </w:rPr>
+      </w:pPr>
+      <w:r>
+        <w:rPr>
+          <w:rFonts w:ascii="Times New Roman" w:hAnsi="Times New Roman" w:cs="Times New Roman"/>
+          <w:sz w:val="28"/>
+          <w:szCs w:val="28"/>
+        </w:rPr>
+        <w:t xml:space="preserve"> AWS BeanS</w:t>
+      </w:r>
+      <w:r>
+        <w:rPr>
+          <w:rFonts w:ascii="Times New Roman" w:hAnsi="Times New Roman" w:cs="Times New Roman"/>
+          <w:sz w:val="28"/>
+          <w:szCs w:val="28"/>
+        </w:rPr>
+        <w:t>tack you have full control</w:t>
+      </w:r>
+      <w:r>
+        <w:rPr>
+          <w:rFonts w:ascii="Times New Roman" w:hAnsi="Times New Roman" w:cs="Times New Roman"/>
+          <w:sz w:val="28"/>
+          <w:szCs w:val="28"/>
+        </w:rPr>
+        <w:t xml:space="preserve"> on EC2 instance launch by BeanS</w:t>
+      </w:r>
+      <w:r>
+        <w:rPr>
+          <w:rFonts w:ascii="Times New Roman" w:hAnsi="Times New Roman" w:cs="Times New Roman"/>
+          <w:sz w:val="28"/>
+          <w:szCs w:val="28"/>
+        </w:rPr>
+        <w:t xml:space="preserve">tack </w:t>
+      </w:r>
+    </w:p>
+    <w:p>
+      <w:pPr>
+        <w:pStyle w:val="ListParagraph"/>
+        <w:numPr>
+          <w:ilvl w:val="0"/>
+          <w:numId w:val="23"/>
+        </w:numPr>
+        <w:rPr>
+          <w:rFonts w:ascii="Times New Roman" w:hAnsi="Times New Roman" w:cs="Times New Roman"/>
+          <w:sz w:val="28"/>
+          <w:szCs w:val="28"/>
+        </w:rPr>
+      </w:pPr>
+      <w:r>
+        <w:rPr>
+          <w:rFonts w:ascii="Times New Roman" w:hAnsi="Times New Roman" w:cs="Times New Roman"/>
+          <w:sz w:val="28"/>
+          <w:szCs w:val="28"/>
+        </w:rPr>
+        <w:t>BeanStack handle EC</w:t>
+      </w:r>
+      <w:r>
+        <w:rPr>
+          <w:rFonts w:ascii="Times New Roman" w:hAnsi="Times New Roman" w:cs="Times New Roman"/>
+          <w:sz w:val="28"/>
+          <w:szCs w:val="28"/>
+        </w:rPr>
+        <w:t>2 instance behalf of us</w:t>
+      </w:r>
+      <w:r>
+        <w:rPr>
+          <w:rFonts w:ascii="Times New Roman" w:hAnsi="Times New Roman" w:cs="Times New Roman"/>
+          <w:sz w:val="28"/>
+          <w:szCs w:val="28"/>
+        </w:rPr>
+        <w:t>.</w:t>
+      </w:r>
+    </w:p>
+    <w:p>
+      <w:pPr>
+        <w:pStyle w:val="ListParagraph"/>
+        <w:numPr>
+          <w:ilvl w:val="0"/>
+          <w:numId w:val="23"/>
+        </w:numPr>
+        <w:rPr>
+          <w:rFonts w:ascii="Times New Roman" w:hAnsi="Times New Roman" w:cs="Times New Roman"/>
+          <w:sz w:val="28"/>
+          <w:szCs w:val="28"/>
+        </w:rPr>
+      </w:pPr>
+      <w:r>
+        <w:rPr>
+          <w:rFonts w:ascii="Times New Roman" w:hAnsi="Times New Roman" w:cs="Times New Roman"/>
+          <w:sz w:val="28"/>
+          <w:szCs w:val="28"/>
+        </w:rPr>
+        <w:t xml:space="preserve"> LightSail = if you want to set</w:t>
+      </w:r>
+      <w:r>
+        <w:rPr>
+          <w:rFonts w:ascii="Times New Roman" w:hAnsi="Times New Roman" w:cs="Times New Roman"/>
+          <w:sz w:val="28"/>
+          <w:szCs w:val="28"/>
+        </w:rPr>
+        <w:t>up and create a vi</w:t>
+      </w:r>
+      <w:r>
+        <w:rPr>
+          <w:rFonts w:ascii="Times New Roman" w:hAnsi="Times New Roman" w:cs="Times New Roman"/>
+          <w:sz w:val="28"/>
+          <w:szCs w:val="28"/>
+        </w:rPr>
+        <w:t>rtual lightSail</w:t>
+      </w:r>
+      <w:r>
+        <w:rPr>
+          <w:rFonts w:ascii="Times New Roman" w:hAnsi="Times New Roman" w:cs="Times New Roman"/>
+          <w:sz w:val="28"/>
+          <w:szCs w:val="28"/>
+        </w:rPr>
+        <w:t>l instance which already have everything installed and ready</w:t>
+      </w:r>
+      <w:r>
+        <w:rPr>
+          <w:rFonts w:ascii="Times New Roman" w:hAnsi="Times New Roman" w:cs="Times New Roman"/>
+          <w:sz w:val="28"/>
+          <w:szCs w:val="28"/>
+        </w:rPr>
+        <w:t>( WordPress,</w:t>
+      </w:r>
+      <w:r>
+        <w:rPr>
+          <w:rFonts w:ascii="Times New Roman" w:hAnsi="Times New Roman" w:cs="Times New Roman"/>
+          <w:sz w:val="28"/>
+          <w:szCs w:val="28"/>
+        </w:rPr>
+        <w:t xml:space="preserve"> GitLab</w:t>
+      </w:r>
+      <w:r>
+        <w:rPr>
+          <w:rFonts w:ascii="Times New Roman" w:hAnsi="Times New Roman" w:cs="Times New Roman"/>
+          <w:sz w:val="28"/>
+          <w:szCs w:val="28"/>
+        </w:rPr>
+        <w:t>, Node j</w:t>
+      </w:r>
       <w:r>
         <w:rPr>
           <w:rFonts w:ascii="Times New Roman" w:hAnsi="Times New Roman" w:cs="Times New Roman"/>
@@ -5066,337 +6512,31 @@
           <w:sz w:val="28"/>
           <w:szCs w:val="28"/>
         </w:rPr>
-        <w:t xml:space="preserve">erver </w:t>
-      </w:r>
-      <w:r>
-        <w:rPr>
-          <w:rFonts w:ascii="Times New Roman" w:hAnsi="Times New Roman" w:cs="Times New Roman"/>
-          <w:sz w:val="28"/>
-          <w:szCs w:val="28"/>
-        </w:rPr>
-        <w:t>= I</w:t>
-      </w:r>
-      <w:r>
-        <w:rPr>
-          <w:rFonts w:ascii="Times New Roman" w:hAnsi="Times New Roman" w:cs="Times New Roman"/>
-          <w:sz w:val="28"/>
-          <w:szCs w:val="28"/>
-        </w:rPr>
-        <w:t>nstance</w:t>
-      </w:r>
-      <w:r>
-        <w:rPr>
-          <w:rFonts w:ascii="Times New Roman" w:hAnsi="Times New Roman" w:cs="Times New Roman"/>
-          <w:sz w:val="28"/>
-          <w:szCs w:val="28"/>
-        </w:rPr>
-        <w:t>s S</w:t>
-      </w:r>
-      <w:r>
-        <w:rPr>
-          <w:rFonts w:ascii="Times New Roman" w:hAnsi="Times New Roman" w:cs="Times New Roman"/>
-          <w:sz w:val="28"/>
-          <w:szCs w:val="28"/>
-        </w:rPr>
-        <w:t>erver</w:t>
-      </w:r>
-      <w:r>
-        <w:rPr>
-          <w:rFonts w:ascii="Times New Roman" w:hAnsi="Times New Roman" w:cs="Times New Roman"/>
-          <w:sz w:val="28"/>
-          <w:szCs w:val="28"/>
-        </w:rPr>
-        <w:t>/I</w:t>
-      </w:r>
-      <w:r>
-        <w:rPr>
-          <w:rFonts w:ascii="Times New Roman" w:hAnsi="Times New Roman" w:cs="Times New Roman"/>
-          <w:sz w:val="28"/>
-          <w:szCs w:val="28"/>
-        </w:rPr>
-        <w:t xml:space="preserve">nstance are placed in </w:t>
-      </w:r>
-      <w:r>
-        <w:rPr>
-          <w:rFonts w:ascii="Times New Roman" w:hAnsi="Times New Roman" w:cs="Times New Roman"/>
-          <w:sz w:val="28"/>
-          <w:szCs w:val="28"/>
-        </w:rPr>
-        <w:t>AZ’s</w:t>
-      </w:r>
-    </w:p>
-    <w:p>
-      <w:pPr>
-        <w:pStyle w:val="ListParagraph"/>
-        <w:numPr>
-          <w:ilvl w:val="0"/>
-          <w:numId w:val="21"/>
-        </w:numPr>
-        <w:rPr>
-          <w:rFonts w:ascii="Times New Roman" w:hAnsi="Times New Roman" w:cs="Times New Roman"/>
-          <w:sz w:val="28"/>
-          <w:szCs w:val="28"/>
-        </w:rPr>
-      </w:pPr>
-      <w:r>
-        <w:rPr>
-          <w:rFonts w:ascii="Times New Roman" w:hAnsi="Times New Roman" w:cs="Times New Roman"/>
-          <w:sz w:val="28"/>
-          <w:szCs w:val="28"/>
-        </w:rPr>
-        <w:t>AZ’s are s</w:t>
-      </w:r>
-      <w:r>
-        <w:rPr>
-          <w:rFonts w:ascii="Times New Roman" w:hAnsi="Times New Roman" w:cs="Times New Roman"/>
-          <w:sz w:val="28"/>
-          <w:szCs w:val="28"/>
-        </w:rPr>
-        <w:t>ync with each other[</w:t>
-      </w:r>
-      <w:r>
-        <w:rPr>
-          <w:rFonts w:ascii="Times New Roman" w:hAnsi="Times New Roman" w:cs="Times New Roman"/>
-          <w:sz w:val="28"/>
-          <w:szCs w:val="28"/>
-        </w:rPr>
-        <w:t>network</w:t>
-      </w:r>
-      <w:r>
-        <w:rPr>
-          <w:rFonts w:ascii="Times New Roman" w:hAnsi="Times New Roman" w:cs="Times New Roman"/>
-          <w:sz w:val="28"/>
-          <w:szCs w:val="28"/>
-        </w:rPr>
-        <w:t>],</w:t>
-      </w:r>
-      <w:r>
-        <w:rPr>
-          <w:rFonts w:ascii="Times New Roman" w:hAnsi="Times New Roman" w:cs="Times New Roman"/>
-          <w:sz w:val="28"/>
-          <w:szCs w:val="28"/>
-        </w:rPr>
-        <w:t xml:space="preserve"> not a data </w:t>
-      </w:r>
-    </w:p>
-    <w:p>
-      <w:pPr>
-        <w:pStyle w:val="ListParagraph"/>
-        <w:numPr>
-          <w:ilvl w:val="0"/>
-          <w:numId w:val="21"/>
-        </w:numPr>
-        <w:rPr>
-          <w:rFonts w:ascii="Times New Roman" w:hAnsi="Times New Roman" w:cs="Times New Roman"/>
-          <w:sz w:val="28"/>
-          <w:szCs w:val="28"/>
-        </w:rPr>
-      </w:pPr>
-      <w:r>
-        <w:rPr>
-          <w:rFonts w:ascii="Times New Roman" w:hAnsi="Times New Roman" w:cs="Times New Roman"/>
-          <w:sz w:val="28"/>
-          <w:szCs w:val="28"/>
-        </w:rPr>
-        <w:t>B</w:t>
-      </w:r>
-      <w:r>
-        <w:rPr>
-          <w:rFonts w:ascii="Times New Roman" w:hAnsi="Times New Roman" w:cs="Times New Roman"/>
-          <w:sz w:val="28"/>
-          <w:szCs w:val="28"/>
-        </w:rPr>
-        <w:t>est practice is to distribute the instance</w:t>
-      </w:r>
-      <w:r>
-        <w:rPr>
-          <w:rFonts w:ascii="Times New Roman" w:hAnsi="Times New Roman" w:cs="Times New Roman"/>
-          <w:sz w:val="28"/>
-          <w:szCs w:val="28"/>
-        </w:rPr>
-        <w:t>s</w:t>
-      </w:r>
-      <w:r>
-        <w:rPr>
-          <w:rFonts w:ascii="Times New Roman" w:hAnsi="Times New Roman" w:cs="Times New Roman"/>
-          <w:sz w:val="28"/>
-          <w:szCs w:val="28"/>
-        </w:rPr>
-        <w:t xml:space="preserve"> across multiple</w:t>
-      </w:r>
-      <w:r>
-        <w:rPr>
-          <w:rFonts w:ascii="Times New Roman" w:hAnsi="Times New Roman" w:cs="Times New Roman"/>
-          <w:sz w:val="28"/>
-          <w:szCs w:val="28"/>
-        </w:rPr>
-        <w:t xml:space="preserve"> AZ</w:t>
-      </w:r>
-      <w:r>
-        <w:rPr>
-          <w:rFonts w:ascii="Times New Roman" w:hAnsi="Times New Roman" w:cs="Times New Roman"/>
-          <w:sz w:val="28"/>
-          <w:szCs w:val="28"/>
-        </w:rPr>
-        <w:t>’s</w:t>
-      </w:r>
-    </w:p>
-    <w:p>
-      <w:pPr>
-        <w:pStyle w:val="ListParagraph"/>
-        <w:numPr>
-          <w:ilvl w:val="0"/>
-          <w:numId w:val="21"/>
-        </w:numPr>
-        <w:rPr>
-          <w:rFonts w:ascii="Times New Roman" w:hAnsi="Times New Roman" w:cs="Times New Roman"/>
-          <w:sz w:val="28"/>
-          <w:szCs w:val="28"/>
-        </w:rPr>
-      </w:pPr>
-      <w:r>
-        <w:rPr>
-          <w:rFonts w:ascii="Times New Roman" w:hAnsi="Times New Roman" w:cs="Times New Roman"/>
-          <w:sz w:val="28"/>
-          <w:szCs w:val="28"/>
-        </w:rPr>
-        <w:t xml:space="preserve"> 1a or 1b or 1c = group of </w:t>
-      </w:r>
-      <w:proofErr w:type="spellStart"/>
-      <w:r>
-        <w:rPr>
-          <w:rFonts w:ascii="Times New Roman" w:hAnsi="Times New Roman" w:cs="Times New Roman"/>
-          <w:sz w:val="28"/>
-          <w:szCs w:val="28"/>
-        </w:rPr>
-        <w:t>DataC</w:t>
-      </w:r>
-      <w:r>
-        <w:rPr>
-          <w:rFonts w:ascii="Times New Roman" w:hAnsi="Times New Roman" w:cs="Times New Roman"/>
-          <w:sz w:val="28"/>
-          <w:szCs w:val="28"/>
-        </w:rPr>
-        <w:t>entres</w:t>
-      </w:r>
-      <w:proofErr w:type="spellEnd"/>
-    </w:p>
-    <w:p>
-      <w:pPr>
-        <w:pStyle w:val="ListParagraph"/>
-        <w:numPr>
-          <w:ilvl w:val="0"/>
-          <w:numId w:val="21"/>
-        </w:numPr>
-        <w:rPr>
-          <w:rFonts w:ascii="Times New Roman" w:hAnsi="Times New Roman" w:cs="Times New Roman"/>
-          <w:sz w:val="28"/>
-          <w:szCs w:val="28"/>
-        </w:rPr>
-      </w:pPr>
-      <w:r>
-        <w:rPr>
-          <w:rFonts w:ascii="Times New Roman" w:hAnsi="Times New Roman" w:cs="Times New Roman"/>
-          <w:sz w:val="28"/>
-          <w:szCs w:val="28"/>
-        </w:rPr>
-        <w:t xml:space="preserve"> 1 AZ’s is a group of  </w:t>
-      </w:r>
-      <w:proofErr w:type="spellStart"/>
-      <w:r>
-        <w:rPr>
-          <w:rFonts w:ascii="Times New Roman" w:hAnsi="Times New Roman" w:cs="Times New Roman"/>
-          <w:sz w:val="28"/>
-          <w:szCs w:val="28"/>
-        </w:rPr>
-        <w:t>DataC</w:t>
-      </w:r>
-      <w:r>
-        <w:rPr>
-          <w:rFonts w:ascii="Times New Roman" w:hAnsi="Times New Roman" w:cs="Times New Roman"/>
-          <w:sz w:val="28"/>
-          <w:szCs w:val="28"/>
-        </w:rPr>
-        <w:t>entres</w:t>
-      </w:r>
-      <w:proofErr w:type="spellEnd"/>
-    </w:p>
-    <w:p>
-      <w:pPr>
-        <w:pStyle w:val="ListParagraph"/>
-        <w:numPr>
-          <w:ilvl w:val="0"/>
-          <w:numId w:val="21"/>
-        </w:numPr>
-        <w:rPr>
-          <w:rFonts w:ascii="Times New Roman" w:hAnsi="Times New Roman" w:cs="Times New Roman"/>
-          <w:sz w:val="28"/>
-          <w:szCs w:val="28"/>
-        </w:rPr>
-      </w:pPr>
-      <w:r>
-        <w:rPr>
-          <w:rFonts w:ascii="Times New Roman" w:hAnsi="Times New Roman" w:cs="Times New Roman"/>
-          <w:sz w:val="28"/>
-          <w:szCs w:val="28"/>
-        </w:rPr>
-        <w:t xml:space="preserve"> I</w:t>
-      </w:r>
-      <w:r>
-        <w:rPr>
-          <w:rFonts w:ascii="Times New Roman" w:hAnsi="Times New Roman" w:cs="Times New Roman"/>
-          <w:sz w:val="28"/>
-          <w:szCs w:val="28"/>
-        </w:rPr>
-        <w:t>nstance</w:t>
-      </w:r>
-      <w:r>
-        <w:rPr>
-          <w:rFonts w:ascii="Times New Roman" w:hAnsi="Times New Roman" w:cs="Times New Roman"/>
-          <w:sz w:val="28"/>
-          <w:szCs w:val="28"/>
-        </w:rPr>
-        <w:t>s across AZ’s</w:t>
-      </w:r>
-      <w:r>
-        <w:rPr>
-          <w:rFonts w:ascii="Times New Roman" w:hAnsi="Times New Roman" w:cs="Times New Roman"/>
-          <w:sz w:val="28"/>
-          <w:szCs w:val="28"/>
-        </w:rPr>
-        <w:t xml:space="preserve"> can share the data if requi</w:t>
-      </w:r>
-      <w:r>
-        <w:rPr>
-          <w:rFonts w:ascii="Times New Roman" w:hAnsi="Times New Roman" w:cs="Times New Roman"/>
-          <w:sz w:val="28"/>
-          <w:szCs w:val="28"/>
-        </w:rPr>
-        <w:t>red as AZ’s</w:t>
-      </w:r>
-      <w:r>
-        <w:rPr>
-          <w:rFonts w:ascii="Times New Roman" w:hAnsi="Times New Roman" w:cs="Times New Roman"/>
-          <w:sz w:val="28"/>
-          <w:szCs w:val="28"/>
-        </w:rPr>
-        <w:t xml:space="preserve"> are inter</w:t>
-      </w:r>
-      <w:r>
-        <w:rPr>
-          <w:rFonts w:ascii="Times New Roman" w:hAnsi="Times New Roman" w:cs="Times New Roman"/>
-          <w:sz w:val="28"/>
-          <w:szCs w:val="28"/>
-        </w:rPr>
-        <w:t>-</w:t>
-      </w:r>
-      <w:r>
-        <w:rPr>
-          <w:rFonts w:ascii="Times New Roman" w:hAnsi="Times New Roman" w:cs="Times New Roman"/>
-          <w:sz w:val="28"/>
-          <w:szCs w:val="28"/>
-        </w:rPr>
-        <w:t>connected with each other</w:t>
+        <w:t>,</w:t>
+      </w:r>
+      <w:r>
+        <w:rPr>
+          <w:rFonts w:ascii="Times New Roman" w:hAnsi="Times New Roman" w:cs="Times New Roman"/>
+          <w:sz w:val="28"/>
+          <w:szCs w:val="28"/>
+        </w:rPr>
+        <w:t xml:space="preserve"> Joomla </w:t>
+      </w:r>
+      <w:r>
+        <w:rPr>
+          <w:rFonts w:ascii="Times New Roman" w:hAnsi="Times New Roman" w:cs="Times New Roman"/>
+          <w:sz w:val="28"/>
+          <w:szCs w:val="28"/>
+        </w:rPr>
+        <w:t>) NO HA, NO AS,  NO</w:t>
+      </w:r>
+      <w:r>
+        <w:rPr>
+          <w:rFonts w:ascii="Times New Roman" w:hAnsi="Times New Roman" w:cs="Times New Roman"/>
+          <w:sz w:val="28"/>
+          <w:szCs w:val="28"/>
+        </w:rPr>
+        <w:t xml:space="preserve"> scalability</w:t>
       </w:r>
       <w:r>
         <w:rPr>
@@ -5409,277 +6549,32 @@
     </w:p>
     <w:p>
       <w:pPr>
-        <w:pStyle w:val="ListParagraph"/>
-        <w:numPr>
-          <w:ilvl w:val="0"/>
-          <w:numId w:val="21"/>
-        </w:numPr>
-        <w:rPr>
-          <w:rFonts w:ascii="Times New Roman" w:hAnsi="Times New Roman" w:cs="Times New Roman"/>
-          <w:sz w:val="28"/>
-          <w:szCs w:val="28"/>
-        </w:rPr>
-      </w:pPr>
-      <w:r>
-        <w:rPr>
-          <w:rFonts w:ascii="Times New Roman" w:hAnsi="Times New Roman" w:cs="Times New Roman"/>
-          <w:sz w:val="28"/>
-          <w:szCs w:val="28"/>
-        </w:rPr>
-        <w:t xml:space="preserve"> L</w:t>
-      </w:r>
-      <w:r>
-        <w:rPr>
-          <w:rFonts w:ascii="Times New Roman" w:hAnsi="Times New Roman" w:cs="Times New Roman"/>
-          <w:sz w:val="28"/>
-          <w:szCs w:val="28"/>
-        </w:rPr>
-        <w:t>oad balancer can distribute the traffic to mul</w:t>
-      </w:r>
-      <w:r>
-        <w:rPr>
-          <w:rFonts w:ascii="Times New Roman" w:hAnsi="Times New Roman" w:cs="Times New Roman"/>
-          <w:sz w:val="28"/>
-          <w:szCs w:val="28"/>
-        </w:rPr>
-        <w:t>tiple EC2 instance across AZ’s</w:t>
-      </w:r>
-    </w:p>
-    <w:p>
-      <w:pPr>
-        <w:pStyle w:val="ListParagraph"/>
-        <w:numPr>
-          <w:ilvl w:val="0"/>
-          <w:numId w:val="21"/>
-        </w:numPr>
-        <w:rPr>
-          <w:rFonts w:ascii="Times New Roman" w:hAnsi="Times New Roman" w:cs="Times New Roman"/>
-          <w:sz w:val="28"/>
-          <w:szCs w:val="28"/>
-        </w:rPr>
-      </w:pPr>
-      <w:r>
-        <w:rPr>
-          <w:rFonts w:ascii="Times New Roman" w:hAnsi="Times New Roman" w:cs="Times New Roman"/>
-          <w:sz w:val="28"/>
-          <w:szCs w:val="28"/>
-        </w:rPr>
-        <w:t xml:space="preserve"> LB is a  specific to region not a AZ’s</w:t>
-      </w:r>
-    </w:p>
-    <w:p>
-      <w:pPr>
-        <w:pStyle w:val="ListParagraph"/>
-        <w:numPr>
-          <w:ilvl w:val="0"/>
-          <w:numId w:val="21"/>
-        </w:numPr>
-        <w:rPr>
-          <w:rFonts w:ascii="Times New Roman" w:hAnsi="Times New Roman" w:cs="Times New Roman"/>
-          <w:sz w:val="28"/>
-          <w:szCs w:val="28"/>
-        </w:rPr>
-      </w:pPr>
-      <w:r>
-        <w:rPr>
-          <w:rFonts w:ascii="Times New Roman" w:hAnsi="Times New Roman" w:cs="Times New Roman"/>
-          <w:sz w:val="28"/>
-          <w:szCs w:val="28"/>
-        </w:rPr>
-        <w:t>Mumbai =  ap-south-1 |||| AZ’s ap-south-1a, ap-south-1b, ap-south-1c</w:t>
-      </w:r>
-    </w:p>
-    <w:p>
-      <w:pPr>
-        <w:pStyle w:val="ListParagraph"/>
-        <w:numPr>
-          <w:ilvl w:val="0"/>
-          <w:numId w:val="21"/>
-        </w:numPr>
-        <w:rPr>
-          <w:rFonts w:ascii="Times New Roman" w:hAnsi="Times New Roman" w:cs="Times New Roman"/>
-          <w:sz w:val="28"/>
-          <w:szCs w:val="28"/>
-        </w:rPr>
-      </w:pPr>
-      <w:r>
-        <w:rPr>
-          <w:rFonts w:ascii="Times New Roman" w:hAnsi="Times New Roman" w:cs="Times New Roman"/>
-          <w:sz w:val="28"/>
-          <w:szCs w:val="28"/>
-        </w:rPr>
-        <w:t>Region and AZ’s</w:t>
-      </w:r>
-      <w:r>
-        <w:rPr>
-          <w:rFonts w:ascii="Times New Roman" w:hAnsi="Times New Roman" w:cs="Times New Roman"/>
-          <w:sz w:val="28"/>
-          <w:szCs w:val="28"/>
-        </w:rPr>
-        <w:t xml:space="preserve"> are managed by AWS</w:t>
-      </w:r>
-    </w:p>
-    <w:p>
-      <w:pPr>
-        <w:pStyle w:val="ListParagraph"/>
-        <w:numPr>
-          <w:ilvl w:val="0"/>
-          <w:numId w:val="21"/>
-        </w:numPr>
-        <w:rPr>
-          <w:rFonts w:ascii="Times New Roman" w:hAnsi="Times New Roman" w:cs="Times New Roman"/>
-          <w:sz w:val="28"/>
-          <w:szCs w:val="28"/>
-        </w:rPr>
-      </w:pPr>
-      <w:r>
-        <w:rPr>
-          <w:rFonts w:ascii="Times New Roman" w:hAnsi="Times New Roman" w:cs="Times New Roman"/>
-          <w:sz w:val="28"/>
-          <w:szCs w:val="28"/>
-        </w:rPr>
-        <w:t>AZ’s</w:t>
-      </w:r>
-      <w:r>
-        <w:rPr>
-          <w:rFonts w:ascii="Times New Roman" w:hAnsi="Times New Roman" w:cs="Times New Roman"/>
-          <w:sz w:val="28"/>
-          <w:szCs w:val="28"/>
-        </w:rPr>
-        <w:t xml:space="preserve"> can communicate with each other by default</w:t>
-      </w:r>
-    </w:p>
-    <w:p>
-      <w:pPr>
-        <w:pStyle w:val="ListParagraph"/>
-        <w:numPr>
-          <w:ilvl w:val="0"/>
-          <w:numId w:val="21"/>
-        </w:numPr>
-        <w:rPr>
-          <w:rFonts w:ascii="Times New Roman" w:hAnsi="Times New Roman" w:cs="Times New Roman"/>
-          <w:sz w:val="28"/>
-          <w:szCs w:val="28"/>
-        </w:rPr>
-      </w:pPr>
-      <w:r>
-        <w:rPr>
-          <w:rFonts w:ascii="Times New Roman" w:hAnsi="Times New Roman" w:cs="Times New Roman"/>
-          <w:sz w:val="28"/>
-          <w:szCs w:val="28"/>
-        </w:rPr>
-        <w:t xml:space="preserve"> AZ’s</w:t>
-      </w:r>
-      <w:r>
-        <w:rPr>
-          <w:rFonts w:ascii="Times New Roman" w:hAnsi="Times New Roman" w:cs="Times New Roman"/>
-          <w:sz w:val="28"/>
-          <w:szCs w:val="28"/>
-        </w:rPr>
-        <w:t xml:space="preserve"> network are inter</w:t>
-      </w:r>
-      <w:r>
-        <w:rPr>
-          <w:rFonts w:ascii="Times New Roman" w:hAnsi="Times New Roman" w:cs="Times New Roman"/>
-          <w:sz w:val="28"/>
-          <w:szCs w:val="28"/>
-        </w:rPr>
-        <w:t>-</w:t>
-      </w:r>
-      <w:r>
-        <w:rPr>
-          <w:rFonts w:ascii="Times New Roman" w:hAnsi="Times New Roman" w:cs="Times New Roman"/>
-          <w:sz w:val="28"/>
-          <w:szCs w:val="28"/>
-        </w:rPr>
-        <w:t xml:space="preserve">connected </w:t>
-      </w:r>
-    </w:p>
-    <w:p>
-      <w:pPr>
-        <w:pStyle w:val="ListParagraph"/>
-        <w:numPr>
-          <w:ilvl w:val="0"/>
-          <w:numId w:val="21"/>
-        </w:numPr>
-        <w:rPr>
-          <w:rFonts w:ascii="Times New Roman" w:hAnsi="Times New Roman" w:cs="Times New Roman"/>
-          <w:sz w:val="28"/>
-          <w:szCs w:val="28"/>
-        </w:rPr>
-      </w:pPr>
-      <w:proofErr w:type="gramStart"/>
-      <w:r>
-        <w:rPr>
-          <w:rFonts w:ascii="Times New Roman" w:hAnsi="Times New Roman" w:cs="Times New Roman"/>
-          <w:sz w:val="28"/>
-          <w:szCs w:val="28"/>
-        </w:rPr>
-        <w:t>R</w:t>
-      </w:r>
-      <w:r>
-        <w:rPr>
-          <w:rFonts w:ascii="Times New Roman" w:hAnsi="Times New Roman" w:cs="Times New Roman"/>
-          <w:sz w:val="28"/>
-          <w:szCs w:val="28"/>
-        </w:rPr>
-        <w:t>egion don’t</w:t>
-      </w:r>
-      <w:proofErr w:type="gramEnd"/>
-      <w:r>
-        <w:rPr>
-          <w:rFonts w:ascii="Times New Roman" w:hAnsi="Times New Roman" w:cs="Times New Roman"/>
-          <w:sz w:val="28"/>
-          <w:szCs w:val="28"/>
-        </w:rPr>
-        <w:t xml:space="preserve"> communicate with each other by default</w:t>
-      </w:r>
-      <w:r>
-        <w:rPr>
-          <w:rFonts w:ascii="Times New Roman" w:hAnsi="Times New Roman" w:cs="Times New Roman"/>
-          <w:sz w:val="28"/>
-          <w:szCs w:val="28"/>
-        </w:rPr>
-        <w:t>, if required yes.</w:t>
-      </w:r>
-    </w:p>
-    <w:p>
-      <w:pPr>
-        <w:pStyle w:val="ListParagraph"/>
-        <w:numPr>
-          <w:ilvl w:val="0"/>
-          <w:numId w:val="21"/>
-        </w:numPr>
-        <w:rPr>
-          <w:rFonts w:ascii="Times New Roman" w:hAnsi="Times New Roman" w:cs="Times New Roman"/>
-          <w:sz w:val="28"/>
-          <w:szCs w:val="28"/>
-        </w:rPr>
-      </w:pPr>
-      <w:r>
-        <w:rPr>
-          <w:rFonts w:ascii="Times New Roman" w:hAnsi="Times New Roman" w:cs="Times New Roman"/>
-          <w:sz w:val="28"/>
-          <w:szCs w:val="28"/>
-        </w:rPr>
-        <w:t xml:space="preserve">EC2 </w:t>
-      </w:r>
-      <w:r>
-        <w:rPr>
-          <w:rFonts w:ascii="Times New Roman" w:hAnsi="Times New Roman" w:cs="Times New Roman"/>
-          <w:sz w:val="28"/>
-          <w:szCs w:val="28"/>
-        </w:rPr>
-        <w:t>instance is a specific to</w:t>
-      </w:r>
-      <w:r>
-        <w:rPr>
-          <w:rFonts w:ascii="Times New Roman" w:hAnsi="Times New Roman" w:cs="Times New Roman"/>
-          <w:sz w:val="28"/>
-          <w:szCs w:val="28"/>
-        </w:rPr>
-        <w:t xml:space="preserve"> Region and AZ.</w:t>
-      </w:r>
+        <w:ind w:left="420"/>
+        <w:rPr>
+          <w:rFonts w:ascii="Times New Roman" w:hAnsi="Times New Roman" w:cs="Times New Roman"/>
+          <w:sz w:val="28"/>
+          <w:szCs w:val="28"/>
+        </w:rPr>
+      </w:pPr>
+      <w:r>
+        <w:rPr>
+          <w:rFonts w:ascii="Times New Roman" w:hAnsi="Times New Roman" w:cs="Times New Roman"/>
+          <w:sz w:val="28"/>
+          <w:szCs w:val="28"/>
+          <w:highlight w:val="yellow"/>
+        </w:rPr>
+        <w:t>Lambda</w:t>
+      </w:r>
+    </w:p>
+    <w:p>
+      <w:pPr>
+        <w:ind w:left="420"/>
+        <w:rPr>
+          <w:rFonts w:ascii="Times New Roman" w:hAnsi="Times New Roman" w:cs="Times New Roman"/>
+          <w:sz w:val="28"/>
+          <w:szCs w:val="28"/>
+        </w:rPr>
+      </w:pPr>
     </w:p>
     <w:sectPr>
       <w:pgSz w:w="12240" w:h="15840"/>
@@ -6232,6 +7127,119 @@
     </w:lvl>
   </w:abstractNum>
   <w:abstractNum w:abstractNumId="5">
+    <w:nsid w:val="2A8B5E87"/>
+    <w:multiLevelType w:val="hybridMultilevel"/>
+    <w:tmpl w:val="6EE238BE"/>
+    <w:lvl w:ilvl="0" w:tplc="04090001">
+      <w:start w:val="1"/>
+      <w:numFmt w:val="bullet"/>
+      <w:lvlText w:val=""/>
+      <w:lvlJc w:val="left"/>
+      <w:pPr>
+        <w:ind w:left="780" w:hanging="360"/>
+      </w:pPr>
+      <w:rPr>
+        <w:rFonts w:ascii="Symbol" w:hAnsi="Symbol" w:hint="default"/>
+      </w:rPr>
+    </w:lvl>
+    <w:lvl w:ilvl="1" w:tplc="04090003" w:tentative="1">
+      <w:start w:val="1"/>
+      <w:numFmt w:val="bullet"/>
+      <w:lvlText w:val="o"/>
+      <w:lvlJc w:val="left"/>
+      <w:pPr>
+        <w:ind w:left="1500" w:hanging="360"/>
+      </w:pPr>
+      <w:rPr>
+        <w:rFonts w:ascii="Courier New" w:hAnsi="Courier New" w:cs="Courier New" w:hint="default"/>
+      </w:rPr>
+    </w:lvl>
+    <w:lvl w:ilvl="2" w:tplc="04090005" w:tentative="1">
+      <w:start w:val="1"/>
+      <w:numFmt w:val="bullet"/>
+      <w:lvlText w:val=""/>
+      <w:lvlJc w:val="left"/>
+      <w:pPr>
+        <w:ind w:left="2220" w:hanging="360"/>
+      </w:pPr>
+      <w:rPr>
+        <w:rFonts w:ascii="Wingdings" w:hAnsi="Wingdings" w:hint="default"/>
+      </w:rPr>
+    </w:lvl>
+    <w:lvl w:ilvl="3" w:tplc="04090001" w:tentative="1">
+      <w:start w:val="1"/>
+      <w:numFmt w:val="bullet"/>
+      <w:lvlText w:val=""/>
+      <w:lvlJc w:val="left"/>
+      <w:pPr>
+        <w:ind w:left="2940" w:hanging="360"/>
+      </w:pPr>
+      <w:rPr>
+        <w:rFonts w:ascii="Symbol" w:hAnsi="Symbol" w:hint="default"/>
+      </w:rPr>
+    </w:lvl>
+    <w:lvl w:ilvl="4" w:tplc="04090003" w:tentative="1">
+      <w:start w:val="1"/>
+      <w:numFmt w:val="bullet"/>
+      <w:lvlText w:val="o"/>
+      <w:lvlJc w:val="left"/>
+      <w:pPr>
+        <w:ind w:left="3660" w:hanging="360"/>
+      </w:pPr>
+      <w:rPr>
+        <w:rFonts w:ascii="Courier New" w:hAnsi="Courier New" w:cs="Courier New" w:hint="default"/>
+      </w:rPr>
+    </w:lvl>
+    <w:lvl w:ilvl="5" w:tplc="04090005" w:tentative="1">
+      <w:start w:val="1"/>
+      <w:numFmt w:val="bullet"/>
+      <w:lvlText w:val=""/>
+      <w:lvlJc w:val="left"/>
+      <w:pPr>
+        <w:ind w:left="4380" w:hanging="360"/>
+      </w:pPr>
+      <w:rPr>
+        <w:rFonts w:ascii="Wingdings" w:hAnsi="Wingdings" w:hint="default"/>
+      </w:rPr>
+    </w:lvl>
+    <w:lvl w:ilvl="6" w:tplc="04090001" w:tentative="1">
+      <w:start w:val="1"/>
+      <w:numFmt w:val="bullet"/>
+      <w:lvlText w:val=""/>
+      <w:lvlJc w:val="left"/>
+      <w:pPr>
+        <w:ind w:left="5100" w:hanging="360"/>
+      </w:pPr>
+      <w:rPr>
+        <w:rFonts w:ascii="Symbol" w:hAnsi="Symbol" w:hint="default"/>
+      </w:rPr>
+    </w:lvl>
+    <w:lvl w:ilvl="7" w:tplc="04090003" w:tentative="1">
+      <w:start w:val="1"/>
+      <w:numFmt w:val="bullet"/>
+      <w:lvlText w:val="o"/>
+      <w:lvlJc w:val="left"/>
+      <w:pPr>
+        <w:ind w:left="5820" w:hanging="360"/>
+      </w:pPr>
+      <w:rPr>
+        <w:rFonts w:ascii="Courier New" w:hAnsi="Courier New" w:cs="Courier New" w:hint="default"/>
+      </w:rPr>
+    </w:lvl>
+    <w:lvl w:ilvl="8" w:tplc="04090005" w:tentative="1">
+      <w:start w:val="1"/>
+      <w:numFmt w:val="bullet"/>
+      <w:lvlText w:val=""/>
+      <w:lvlJc w:val="left"/>
+      <w:pPr>
+        <w:ind w:left="6540" w:hanging="360"/>
+      </w:pPr>
+      <w:rPr>
+        <w:rFonts w:ascii="Wingdings" w:hAnsi="Wingdings" w:hint="default"/>
+      </w:rPr>
+    </w:lvl>
+  </w:abstractNum>
+  <w:abstractNum w:abstractNumId="6">
     <w:nsid w:val="33020C6B"/>
     <w:multiLevelType w:val="hybridMultilevel"/>
     <w:tmpl w:val="261C4B4E"/>
@@ -6344,7 +7352,7 @@
       </w:rPr>
     </w:lvl>
   </w:abstractNum>
-  <w:abstractNum w:abstractNumId="6">
+  <w:abstractNum w:abstractNumId="7">
     <w:nsid w:val="3D261EEC"/>
     <w:multiLevelType w:val="hybridMultilevel"/>
     <w:tmpl w:val="EB4AFE1C"/>
@@ -6457,7 +7465,7 @@
       </w:rPr>
     </w:lvl>
   </w:abstractNum>
-  <w:abstractNum w:abstractNumId="7">
+  <w:abstractNum w:abstractNumId="8">
     <w:nsid w:val="3D7909CA"/>
     <w:multiLevelType w:val="hybridMultilevel"/>
     <w:tmpl w:val="8468FF44"/>
@@ -6570,7 +7578,7 @@
       </w:rPr>
     </w:lvl>
   </w:abstractNum>
-  <w:abstractNum w:abstractNumId="8">
+  <w:abstractNum w:abstractNumId="9">
     <w:nsid w:val="3DFD4A27"/>
     <w:multiLevelType w:val="hybridMultilevel"/>
     <w:tmpl w:val="2DEAD86C"/>
@@ -6683,7 +7691,7 @@
       </w:rPr>
     </w:lvl>
   </w:abstractNum>
-  <w:abstractNum w:abstractNumId="9">
+  <w:abstractNum w:abstractNumId="10">
     <w:nsid w:val="4670011F"/>
     <w:multiLevelType w:val="hybridMultilevel"/>
     <w:tmpl w:val="447A6156"/>
@@ -6796,7 +7804,7 @@
       </w:rPr>
     </w:lvl>
   </w:abstractNum>
-  <w:abstractNum w:abstractNumId="10">
+  <w:abstractNum w:abstractNumId="11">
     <w:nsid w:val="48215874"/>
     <w:multiLevelType w:val="hybridMultilevel"/>
     <w:tmpl w:val="5312404C"/>
@@ -6909,7 +7917,7 @@
       </w:rPr>
     </w:lvl>
   </w:abstractNum>
-  <w:abstractNum w:abstractNumId="11">
+  <w:abstractNum w:abstractNumId="12">
     <w:nsid w:val="493B2914"/>
     <w:multiLevelType w:val="hybridMultilevel"/>
     <w:tmpl w:val="34BEBC18"/>
@@ -7022,7 +8030,7 @@
       </w:rPr>
     </w:lvl>
   </w:abstractNum>
-  <w:abstractNum w:abstractNumId="12">
+  <w:abstractNum w:abstractNumId="13">
     <w:nsid w:val="58417507"/>
     <w:multiLevelType w:val="hybridMultilevel"/>
     <w:tmpl w:val="BF9AF6F6"/>
@@ -7135,7 +8143,7 @@
       </w:rPr>
     </w:lvl>
   </w:abstractNum>
-  <w:abstractNum w:abstractNumId="13">
+  <w:abstractNum w:abstractNumId="14">
     <w:nsid w:val="58853420"/>
     <w:multiLevelType w:val="hybridMultilevel"/>
     <w:tmpl w:val="E7EE4BD4"/>
@@ -7248,7 +8256,7 @@
       </w:rPr>
     </w:lvl>
   </w:abstractNum>
-  <w:abstractNum w:abstractNumId="14">
+  <w:abstractNum w:abstractNumId="15">
     <w:nsid w:val="63754922"/>
     <w:multiLevelType w:val="hybridMultilevel"/>
     <w:tmpl w:val="E6503A16"/>
@@ -7361,7 +8369,7 @@
       </w:rPr>
     </w:lvl>
   </w:abstractNum>
-  <w:abstractNum w:abstractNumId="15">
+  <w:abstractNum w:abstractNumId="16">
     <w:nsid w:val="681C519E"/>
     <w:multiLevelType w:val="hybridMultilevel"/>
     <w:tmpl w:val="411416AC"/>
@@ -7474,7 +8482,7 @@
       </w:rPr>
     </w:lvl>
   </w:abstractNum>
-  <w:abstractNum w:abstractNumId="16">
+  <w:abstractNum w:abstractNumId="17">
     <w:nsid w:val="6AE92DD5"/>
     <w:multiLevelType w:val="hybridMultilevel"/>
     <w:tmpl w:val="F10C1CC2"/>
@@ -7587,7 +8595,7 @@
       </w:rPr>
     </w:lvl>
   </w:abstractNum>
-  <w:abstractNum w:abstractNumId="17">
+  <w:abstractNum w:abstractNumId="18">
     <w:nsid w:val="71E357FD"/>
     <w:multiLevelType w:val="hybridMultilevel"/>
     <w:tmpl w:val="BD3C1B9E"/>
@@ -7700,7 +8708,7 @@
       </w:rPr>
     </w:lvl>
   </w:abstractNum>
-  <w:abstractNum w:abstractNumId="18">
+  <w:abstractNum w:abstractNumId="19">
     <w:nsid w:val="78147753"/>
     <w:multiLevelType w:val="hybridMultilevel"/>
     <w:tmpl w:val="171281D2"/>
@@ -7813,7 +8821,7 @@
       </w:rPr>
     </w:lvl>
   </w:abstractNum>
-  <w:abstractNum w:abstractNumId="19">
+  <w:abstractNum w:abstractNumId="20">
     <w:nsid w:val="783E38E9"/>
     <w:multiLevelType w:val="hybridMultilevel"/>
     <w:tmpl w:val="0B7AA8FE"/>
@@ -7926,7 +8934,120 @@
       </w:rPr>
     </w:lvl>
   </w:abstractNum>
-  <w:abstractNum w:abstractNumId="20">
+  <w:abstractNum w:abstractNumId="21">
+    <w:nsid w:val="78AB77AE"/>
+    <w:multiLevelType w:val="hybridMultilevel"/>
+    <w:tmpl w:val="4A24C8BC"/>
+    <w:lvl w:ilvl="0" w:tplc="04090001">
+      <w:start w:val="1"/>
+      <w:numFmt w:val="bullet"/>
+      <w:lvlText w:val=""/>
+      <w:lvlJc w:val="left"/>
+      <w:pPr>
+        <w:ind w:left="720" w:hanging="360"/>
+      </w:pPr>
+      <w:rPr>
+        <w:rFonts w:ascii="Symbol" w:hAnsi="Symbol" w:hint="default"/>
+      </w:rPr>
+    </w:lvl>
+    <w:lvl w:ilvl="1" w:tplc="04090003" w:tentative="1">
+      <w:start w:val="1"/>
+      <w:numFmt w:val="bullet"/>
+      <w:lvlText w:val="o"/>
+      <w:lvlJc w:val="left"/>
+      <w:pPr>
+        <w:ind w:left="1440" w:hanging="360"/>
+      </w:pPr>
+      <w:rPr>
+        <w:rFonts w:ascii="Courier New" w:hAnsi="Courier New" w:cs="Courier New" w:hint="default"/>
+      </w:rPr>
+    </w:lvl>
+    <w:lvl w:ilvl="2" w:tplc="04090005" w:tentative="1">
+      <w:start w:val="1"/>
+      <w:numFmt w:val="bullet"/>
+      <w:lvlText w:val=""/>
+      <w:lvlJc w:val="left"/>
+      <w:pPr>
+        <w:ind w:left="2160" w:hanging="360"/>
+      </w:pPr>
+      <w:rPr>
+        <w:rFonts w:ascii="Wingdings" w:hAnsi="Wingdings" w:hint="default"/>
+      </w:rPr>
+    </w:lvl>
+    <w:lvl w:ilvl="3" w:tplc="04090001" w:tentative="1">
+      <w:start w:val="1"/>
+      <w:numFmt w:val="bullet"/>
+      <w:lvlText w:val=""/>
+      <w:lvlJc w:val="left"/>
+      <w:pPr>
+        <w:ind w:left="2880" w:hanging="360"/>
+      </w:pPr>
+      <w:rPr>
+        <w:rFonts w:ascii="Symbol" w:hAnsi="Symbol" w:hint="default"/>
+      </w:rPr>
+    </w:lvl>
+    <w:lvl w:ilvl="4" w:tplc="04090003" w:tentative="1">
+      <w:start w:val="1"/>
+      <w:numFmt w:val="bullet"/>
+      <w:lvlText w:val="o"/>
+      <w:lvlJc w:val="left"/>
+      <w:pPr>
+        <w:ind w:left="3600" w:hanging="360"/>
+      </w:pPr>
+      <w:rPr>
+        <w:rFonts w:ascii="Courier New" w:hAnsi="Courier New" w:cs="Courier New" w:hint="default"/>
+      </w:rPr>
+    </w:lvl>
+    <w:lvl w:ilvl="5" w:tplc="04090005" w:tentative="1">
+      <w:start w:val="1"/>
+      <w:numFmt w:val="bullet"/>
+      <w:lvlText w:val=""/>
+      <w:lvlJc w:val="left"/>
+      <w:pPr>
+        <w:ind w:left="4320" w:hanging="360"/>
+      </w:pPr>
+      <w:rPr>
+        <w:rFonts w:ascii="Wingdings" w:hAnsi="Wingdings" w:hint="default"/>
+      </w:rPr>
+    </w:lvl>
+    <w:lvl w:ilvl="6" w:tplc="04090001" w:tentative="1">
+      <w:start w:val="1"/>
+      <w:numFmt w:val="bullet"/>
+      <w:lvlText w:val=""/>
+      <w:lvlJc w:val="left"/>
+      <w:pPr>
+        <w:ind w:left="5040" w:hanging="360"/>
+      </w:pPr>
+      <w:rPr>
+        <w:rFonts w:ascii="Symbol" w:hAnsi="Symbol" w:hint="default"/>
+      </w:rPr>
+    </w:lvl>
+    <w:lvl w:ilvl="7" w:tplc="04090003" w:tentative="1">
+      <w:start w:val="1"/>
+      <w:numFmt w:val="bullet"/>
+      <w:lvlText w:val="o"/>
+      <w:lvlJc w:val="left"/>
+      <w:pPr>
+        <w:ind w:left="5760" w:hanging="360"/>
+      </w:pPr>
+      <w:rPr>
+        <w:rFonts w:ascii="Courier New" w:hAnsi="Courier New" w:cs="Courier New" w:hint="default"/>
+      </w:rPr>
+    </w:lvl>
+    <w:lvl w:ilvl="8" w:tplc="04090005" w:tentative="1">
+      <w:start w:val="1"/>
+      <w:numFmt w:val="bullet"/>
+      <w:lvlText w:val=""/>
+      <w:lvlJc w:val="left"/>
+      <w:pPr>
+        <w:ind w:left="6480" w:hanging="360"/>
+      </w:pPr>
+      <w:rPr>
+        <w:rFonts w:ascii="Wingdings" w:hAnsi="Wingdings" w:hint="default"/>
+      </w:rPr>
+    </w:lvl>
+  </w:abstractNum>
+  <w:abstractNum w:abstractNumId="22">
     <w:nsid w:val="79114EA1"/>
     <w:multiLevelType w:val="hybridMultilevel"/>
     <w:tmpl w:val="5FEA22F0"/>
@@ -8040,25 +9161,25 @@
     </w:lvl>
   </w:abstractNum>
   <w:num w:numId="1">
-    <w:abstractNumId w:val="20"/>
+    <w:abstractNumId w:val="22"/>
   </w:num>
   <w:num w:numId="2">
     <w:abstractNumId w:val="1"/>
   </w:num>
   <w:num w:numId="3">
+    <w:abstractNumId w:val="13"/>
+  </w:num>
+  <w:num w:numId="4">
+    <w:abstractNumId w:val="15"/>
+  </w:num>
+  <w:num w:numId="5">
+    <w:abstractNumId w:val="9"/>
+  </w:num>
+  <w:num w:numId="6">
     <w:abstractNumId w:val="12"/>
   </w:num>
-  <w:num w:numId="4">
+  <w:num w:numId="7">
     <w:abstractNumId w:val="14"/>
-  </w:num>
-  <w:num w:numId="5">
-    <w:abstractNumId w:val="8"/>
-  </w:num>
-  <w:num w:numId="6">
-    <w:abstractNumId w:val="11"/>
-  </w:num>
-  <w:num w:numId="7">
-    <w:abstractNumId w:val="13"/>
   </w:num>
   <w:num w:numId="8">
     <w:abstractNumId w:val="3"/>
@@ -8067,40 +9188,46 @@
     <w:abstractNumId w:val="4"/>
   </w:num>
   <w:num w:numId="10">
-    <w:abstractNumId w:val="6"/>
+    <w:abstractNumId w:val="7"/>
   </w:num>
   <w:num w:numId="11">
-    <w:abstractNumId w:val="18"/>
+    <w:abstractNumId w:val="19"/>
   </w:num>
   <w:num w:numId="12">
     <w:abstractNumId w:val="0"/>
   </w:num>
   <w:num w:numId="13">
-    <w:abstractNumId w:val="19"/>
+    <w:abstractNumId w:val="20"/>
   </w:num>
   <w:num w:numId="14">
-    <w:abstractNumId w:val="5"/>
+    <w:abstractNumId w:val="6"/>
   </w:num>
   <w:num w:numId="15">
-    <w:abstractNumId w:val="15"/>
+    <w:abstractNumId w:val="16"/>
   </w:num>
   <w:num w:numId="16">
-    <w:abstractNumId w:val="9"/>
+    <w:abstractNumId w:val="10"/>
   </w:num>
   <w:num w:numId="17">
-    <w:abstractNumId w:val="17"/>
+    <w:abstractNumId w:val="18"/>
   </w:num>
   <w:num w:numId="18">
-    <w:abstractNumId w:val="7"/>
+    <w:abstractNumId w:val="8"/>
   </w:num>
   <w:num w:numId="19">
     <w:abstractNumId w:val="2"/>
   </w:num>
   <w:num w:numId="20">
-    <w:abstractNumId w:val="10"/>
+    <w:abstractNumId w:val="11"/>
   </w:num>
   <w:num w:numId="21">
-    <w:abstractNumId w:val="16"/>
+    <w:abstractNumId w:val="17"/>
+  </w:num>
+  <w:num w:numId="22">
+    <w:abstractNumId w:val="21"/>
+  </w:num>
+  <w:num w:numId="23">
+    <w:abstractNumId w:val="5"/>
   </w:num>
 </w:numbering>
 </file>

</xml_diff>